<commit_message>
Atualizando modelo do banco
</commit_message>
<xml_diff>
--- a/Documentacao/EntregaFinal-TIS 4-sbc.docx
+++ b/Documentacao/EntregaFinal-TIS 4-sbc.docx
@@ -1,8 +1,8 @@
 
 <file path=word/document.xml><?xml version="1.0" encoding="utf-8"?>
-<w:document xmlns:o="urn:schemas-microsoft-com:office:office" xmlns:r="http://schemas.openxmlformats.org/officeDocument/2006/relationships" xmlns:v="urn:schemas-microsoft-com:vml" xmlns:w="http://schemas.openxmlformats.org/wordprocessingml/2006/main" xmlns:w10="urn:schemas-microsoft-com:office:word" xmlns:wp="http://schemas.openxmlformats.org/drawingml/2006/wordprocessingDrawing" xmlns:wps="http://schemas.microsoft.com/office/word/2010/wordprocessingShape" xmlns:wpg="http://schemas.microsoft.com/office/word/2010/wordprocessingGroup" xmlns:mc="http://schemas.openxmlformats.org/markup-compatibility/2006" xmlns:wp14="http://schemas.microsoft.com/office/word/2010/wordprocessingDrawing" xmlns:w14="http://schemas.microsoft.com/office/word/2010/wordml" mc:Ignorable="w14 wp14">
+<w:document xmlns:o="urn:schemas-microsoft-com:office:office" xmlns:r="http://schemas.openxmlformats.org/officeDocument/2006/relationships" xmlns:v="urn:schemas-microsoft-com:vml" xmlns:w="http://schemas.openxmlformats.org/wordprocessingml/2006/main" xmlns:w10="urn:schemas-microsoft-com:office:word" xmlns:wp="http://schemas.openxmlformats.org/drawingml/2006/wordprocessingDrawing" xmlns:wps="http://schemas.microsoft.com/office/word/2010/wordprocessingShape" xmlns:wpg="http://schemas.microsoft.com/office/word/2010/wordprocessingGroup" xmlns:mc="http://schemas.openxmlformats.org/markup-compatibility/2006" xmlns:wp14="http://schemas.microsoft.com/office/word/2010/wordprocessingDrawing" xmlns:w14="http://schemas.microsoft.com/office/word/2010/wordml" xmlns:a="http://schemas.openxmlformats.org/drawingml/2006/main" xmlns:pic="http://schemas.openxmlformats.org/drawingml/2006/picture" xmlns:a14="http://schemas.microsoft.com/office/drawing/2010/main" mc:Ignorable="w14 wp14">
   <w:body>
-    <w:p>
+    <w:p xmlns:wp14="http://schemas.microsoft.com/office/word/2010/wordml" wp14:textId="77777777">
       <w:pPr>
         <w:pStyle w:val="Ttulododocumento"/>
         <w:spacing w:before="240" w:after="0"/>
@@ -16,7 +16,7 @@
       </w:pPr>
       <w:r>
         <w:rPr>
-          <w:rFonts w:cs="Times New Roman" w:ascii="Times New Roman" w:hAnsi="Times New Roman"/>
+          <w:rFonts w:ascii="Times New Roman" w:hAnsi="Times New Roman" w:cs="Times New Roman"/>
           <w:sz w:val="24"/>
           <w:szCs w:val="24"/>
           <w:lang w:val="pt-BR"/>
@@ -24,7 +24,7 @@
         <w:t>Corpo Clínico</w:t>
       </w:r>
     </w:p>
-    <w:p>
+    <w:p xmlns:wp14="http://schemas.microsoft.com/office/word/2010/wordml" wp14:textId="77777777">
       <w:pPr>
         <w:pStyle w:val="Author"/>
         <w:rPr>
@@ -164,7 +164,7 @@
         <w:t>5</w:t>
       </w:r>
     </w:p>
-    <w:p>
+    <w:p xmlns:wp14="http://schemas.microsoft.com/office/word/2010/wordml" wp14:textId="77777777">
       <w:pPr>
         <w:pStyle w:val="Author"/>
         <w:rPr>
@@ -190,7 +190,7 @@
         </w:rPr>
       </w:r>
     </w:p>
-    <w:p>
+    <w:p xmlns:wp14="http://schemas.microsoft.com/office/word/2010/wordml" wp14:textId="77777777">
       <w:pPr>
         <w:pStyle w:val="Author"/>
         <w:rPr>
@@ -225,7 +225,7 @@
         <w:t>Belo Horizonte – MG – Brasil</w:t>
       </w:r>
     </w:p>
-    <w:p>
+    <w:p xmlns:wp14="http://schemas.microsoft.com/office/word/2010/wordml" wp14:textId="77777777">
       <w:pPr>
         <w:pStyle w:val="Email"/>
         <w:rPr>
@@ -238,7 +238,7 @@
           <w:iCs w:val="false"/>
           <w:caps w:val="false"/>
           <w:smallCaps w:val="false"/>
-          <w:color w:val="000000" w:themeColor="text1" w:themeShade="ff" w:themeTint="ff"/>
+          <w:color w:val="000000" w:themeColor="text1" w:themeTint="ff" w:themeShade="ff"/>
           <w:sz w:val="24"/>
           <w:szCs w:val="24"/>
           <w:u w:val="none"/>
@@ -350,14 +350,14 @@
       </w:r>
       <w:r>
         <w:rPr>
-          <w:rFonts w:eastAsia="Times New Roman" w:cs="Times New Roman" w:ascii="Times New Roman" w:hAnsi="Times New Roman"/>
+          <w:rFonts w:ascii="Times New Roman" w:hAnsi="Times New Roman" w:eastAsia="Times New Roman" w:cs="Times New Roman"/>
           <w:b w:val="false"/>
           <w:bCs w:val="false"/>
           <w:i w:val="false"/>
           <w:iCs w:val="false"/>
           <w:caps w:val="false"/>
           <w:smallCaps w:val="false"/>
-          <w:color w:val="000000" w:themeColor="text1" w:themeShade="ff" w:themeTint="ff"/>
+          <w:color w:val="000000" w:themeColor="text1" w:themeTint="ff" w:themeShade="ff"/>
           <w:sz w:val="24"/>
           <w:szCs w:val="24"/>
           <w:u w:val="none"/>
@@ -368,14 +368,14 @@
       </w:r>
       <w:r>
         <w:rPr>
-          <w:rFonts w:eastAsia="Times New Roman" w:cs="Times New Roman" w:ascii="Times New Roman" w:hAnsi="Times New Roman"/>
+          <w:rFonts w:ascii="Times New Roman" w:hAnsi="Times New Roman" w:eastAsia="Times New Roman" w:cs="Times New Roman"/>
           <w:b w:val="false"/>
           <w:bCs w:val="false"/>
           <w:i w:val="false"/>
           <w:iCs w:val="false"/>
           <w:caps w:val="false"/>
           <w:smallCaps w:val="false"/>
-          <w:color w:val="000000" w:themeColor="text1" w:themeShade="ff" w:themeTint="ff"/>
+          <w:color w:val="000000" w:themeColor="text1" w:themeTint="ff" w:themeShade="ff"/>
           <w:sz w:val="24"/>
           <w:szCs w:val="24"/>
           <w:u w:val="none"/>
@@ -401,7 +401,7 @@
           <w:rFonts w:ascii="Times New Roman" w:hAnsi="Times New Roman"/>
           <w:b w:val="false"/>
           <w:bCs w:val="false"/>
-          <w:color w:val="000000" w:themeColor="text1" w:themeShade="ff" w:themeTint="ff"/>
+          <w:color w:val="000000" w:themeColor="text1" w:themeTint="ff" w:themeShade="ff"/>
           <w:sz w:val="24"/>
           <w:szCs w:val="24"/>
           <w:u w:val="none"/>
@@ -415,7 +415,7 @@
           <w:rFonts w:ascii="Times New Roman" w:hAnsi="Times New Roman"/>
           <w:b w:val="false"/>
           <w:bCs w:val="false"/>
-          <w:color w:val="000000" w:themeColor="text1" w:themeShade="ff" w:themeTint="ff"/>
+          <w:color w:val="000000" w:themeColor="text1" w:themeTint="ff" w:themeShade="ff"/>
           <w:sz w:val="24"/>
           <w:szCs w:val="24"/>
           <w:u w:val="none"/>
@@ -430,7 +430,7 @@
           <w:rFonts w:ascii="Times New Roman" w:hAnsi="Times New Roman"/>
           <w:b w:val="false"/>
           <w:bCs w:val="false"/>
-          <w:color w:val="000000" w:themeColor="text1" w:themeShade="ff" w:themeTint="ff"/>
+          <w:color w:val="000000" w:themeColor="text1" w:themeTint="ff" w:themeShade="ff"/>
           <w:sz w:val="24"/>
           <w:szCs w:val="24"/>
           <w:u w:val="none"/>
@@ -443,13 +443,13 @@
         <w:br/>
       </w:r>
     </w:p>
-    <w:p>
+    <w:p xmlns:wp14="http://schemas.microsoft.com/office/word/2010/wordml" wp14:textId="77777777">
       <w:pPr>
         <w:sectPr>
           <w:headerReference w:type="default" r:id="rId2"/>
           <w:type w:val="nextPage"/>
-          <w:pgSz w:w="11906" w:h="16838"/>
-          <w:pgMar w:left="1701" w:right="1701" w:header="964" w:top="1985" w:footer="0" w:bottom="1418" w:gutter="0"/>
+          <w:pgSz w:w="11906" w:h="16838" w:orient="portrait"/>
+          <w:pgMar w:top="1985" w:right="1701" w:bottom="1418" w:left="1701" w:header="964" w:footer="0" w:gutter="0"/>
           <w:pgNumType w:fmt="decimal"/>
           <w:formProt w:val="false"/>
           <w:textDirection w:val="lrTb"/>
@@ -457,7 +457,7 @@
         </w:sectPr>
       </w:pPr>
     </w:p>
-    <w:p>
+    <w:p xmlns:wp14="http://schemas.microsoft.com/office/word/2010/wordml" wp14:textId="082A58E2">
       <w:pPr>
         <w:pStyle w:val="Abstract"/>
         <w:rPr>
@@ -467,8 +467,8 @@
       <w:r>
         <w:rPr>
           <w:rFonts w:ascii="Times New Roman" w:hAnsi="Times New Roman"/>
-          <w:b/>
-          <w:bCs/>
+          <w:b w:val="1"/>
+          <w:bCs w:val="1"/>
         </w:rPr>
         <w:t xml:space="preserve">Resumo. </w:t>
       </w:r>
@@ -483,19 +483,98 @@
           <w:rFonts w:ascii="Times New Roman" w:hAnsi="Times New Roman"/>
           <w:lang w:val="pt-BR"/>
         </w:rPr>
-        <w:t xml:space="preserve">Complexo Hospitalar São Francisco (CHSF) necessitava de uma automação no processo de cadastro de corpo clínico, pois, várias tarefas  como enviar documentos e receber avaliações dos diretores e coordenadores clínicos eram feitas manualmente. </w:t>
-      </w:r>
-      <w:r>
-        <w:rPr>
-          <w:rFonts w:eastAsia="Times New Roman" w:cs="Times New Roman" w:ascii="Times New Roman" w:hAnsi="Times New Roman"/>
-          <w:i/>
+        <w:t xml:space="preserve">Complexo Hospitalar São Francisco (CHSF) necessitava de uma automação no processo de cadastro de corpo clínico, pois, várias tarefas como enviar documentos e receber avaliações dos diretores e coordenadores clínicos eram feitas manualmente. </w:t>
+      </w:r>
+      <w:r>
+        <w:rPr>
+          <w:rFonts w:ascii="Times New Roman" w:hAnsi="Times New Roman" w:eastAsia="Times New Roman" w:cs="Times New Roman"/>
+          <w:i w:val="1"/>
+          <w:iCs w:val="1"/>
           <w:color w:val="auto"/>
           <w:kern w:val="0"/>
           <w:sz w:val="24"/>
           <w:szCs w:val="24"/>
           <w:lang w:val="pt-BR" w:eastAsia="pt-BR" w:bidi="ar-SA"/>
         </w:rPr>
-        <w:t>O objetivo deste projeto é desenvolver uma aplicação web que possibilite os médicos se cadastrarem no sistema e a administração clínica efetuar todos os passos de avaliação da documentação de forma online. Diante disso, o projeto possibilita uma redução no tempo dos médicos não terem mais que imprimir e preencher documentos, além disso, a administração detêm uma maior organização e persistência de informações mais segura, rápida e eficiente</w:t>
+        <w:t xml:space="preserve">O objetivo deste projeto é desenvolver uma aplicação web que possibilite os médicos se cadastrarem no sistema e a administração clínica efetuar todos os passos de avaliação da documentação de forma online. Diante disso, o projeto possibilita uma redução no tempo </w:t>
+      </w:r>
+      <w:r>
+        <w:rPr>
+          <w:rFonts w:ascii="Times New Roman" w:hAnsi="Times New Roman" w:eastAsia="Times New Roman" w:cs="Times New Roman"/>
+          <w:i w:val="1"/>
+          <w:iCs w:val="1"/>
+          <w:color w:val="auto"/>
+          <w:kern w:val="0"/>
+          <w:sz w:val="24"/>
+          <w:szCs w:val="24"/>
+          <w:lang w:val="pt-BR" w:eastAsia="pt-BR" w:bidi="ar-SA"/>
+        </w:rPr>
+        <w:t>d</w:t>
+      </w:r>
+      <w:r>
+        <w:rPr>
+          <w:rFonts w:ascii="Times New Roman" w:hAnsi="Times New Roman" w:eastAsia="Times New Roman" w:cs="Times New Roman"/>
+          <w:i w:val="1"/>
+          <w:iCs w:val="1"/>
+          <w:color w:val="auto"/>
+          <w:kern w:val="0"/>
+          <w:sz w:val="24"/>
+          <w:szCs w:val="24"/>
+          <w:lang w:val="pt-BR" w:eastAsia="pt-BR" w:bidi="ar-SA"/>
+        </w:rPr>
+        <w:t>o</w:t>
+      </w:r>
+      <w:r>
+        <w:rPr>
+          <w:rFonts w:ascii="Times New Roman" w:hAnsi="Times New Roman" w:eastAsia="Times New Roman" w:cs="Times New Roman"/>
+          <w:i w:val="1"/>
+          <w:iCs w:val="1"/>
+          <w:color w:val="auto"/>
+          <w:kern w:val="0"/>
+          <w:sz w:val="24"/>
+          <w:szCs w:val="24"/>
+          <w:lang w:val="pt-BR" w:eastAsia="pt-BR" w:bidi="ar-SA"/>
+        </w:rPr>
+        <w:t>s</w:t>
+      </w:r>
+      <w:r>
+        <w:rPr>
+          <w:rFonts w:ascii="Times New Roman" w:hAnsi="Times New Roman" w:eastAsia="Times New Roman" w:cs="Times New Roman"/>
+          <w:i w:val="1"/>
+          <w:iCs w:val="1"/>
+          <w:color w:val="auto"/>
+          <w:kern w:val="0"/>
+          <w:sz w:val="24"/>
+          <w:szCs w:val="24"/>
+          <w:lang w:val="pt-BR" w:eastAsia="pt-BR" w:bidi="ar-SA"/>
+        </w:rPr>
+        <w:t xml:space="preserve"> médicos não terem mais que imprimir e preencher documentos, além disso, </w:t>
+      </w:r>
+      <w:r>
+        <w:rPr>
+          <w:rFonts w:ascii="Times New Roman" w:hAnsi="Times New Roman" w:eastAsia="Times New Roman" w:cs="Times New Roman"/>
+          <w:i w:val="1"/>
+          <w:iCs w:val="1"/>
+          <w:color w:val="auto"/>
+          <w:kern w:val="0"/>
+          <w:sz w:val="24"/>
+          <w:szCs w:val="24"/>
+          <w:lang w:val="pt-BR" w:eastAsia="pt-BR" w:bidi="ar-SA"/>
+        </w:rPr>
+        <w:t>a administração detém</w:t>
+      </w:r>
+      <w:r>
+        <w:rPr>
+          <w:rFonts w:ascii="Times New Roman" w:hAnsi="Times New Roman" w:eastAsia="Times New Roman" w:cs="Times New Roman"/>
+          <w:i w:val="1"/>
+          <w:iCs w:val="1"/>
+          <w:color w:val="auto"/>
+          <w:kern w:val="0"/>
+          <w:sz w:val="24"/>
+          <w:szCs w:val="24"/>
+          <w:lang w:val="pt-BR" w:eastAsia="pt-BR" w:bidi="ar-SA"/>
+        </w:rPr>
+        <w:t xml:space="preserve"> uma maior organização e persistência de informações mais segura, rápida e eficiente</w:t>
       </w:r>
       <w:r>
         <w:rPr>
@@ -504,7 +583,7 @@
         <w:t>.</w:t>
       </w:r>
     </w:p>
-    <w:p>
+    <w:p xmlns:wp14="http://schemas.microsoft.com/office/word/2010/wordml" wp14:textId="77777777">
       <w:pPr>
         <w:pStyle w:val="Abstract"/>
         <w:rPr>
@@ -517,7 +596,7 @@
         </w:rPr>
       </w:r>
     </w:p>
-    <w:p>
+    <w:p xmlns:wp14="http://schemas.microsoft.com/office/word/2010/wordml" wp14:textId="77777777">
       <w:pPr>
         <w:pStyle w:val="Ttulo1"/>
         <w:rPr>
@@ -537,10 +616,10 @@
         <w:t>1. Introdução</w:t>
       </w:r>
     </w:p>
-    <w:p>
+    <w:p xmlns:wp14="http://schemas.microsoft.com/office/word/2010/wordml" wp14:textId="77777777">
       <w:pPr>
         <w:pStyle w:val="Normal"/>
-        <w:spacing w:lineRule="auto" w:line="360"/>
+        <w:spacing w:line="360" w:lineRule="auto"/>
         <w:ind w:hanging="0"/>
         <w:rPr>
           <w:rFonts w:ascii="Times New Roman" w:hAnsi="Times New Roman"/>
@@ -554,10 +633,10 @@
         </w:rPr>
       </w:r>
     </w:p>
-    <w:p>
+    <w:p xmlns:wp14="http://schemas.microsoft.com/office/word/2010/wordml" wp14:textId="77777777">
       <w:pPr>
         <w:pStyle w:val="Normal"/>
-        <w:spacing w:lineRule="auto" w:line="360"/>
+        <w:spacing w:line="360" w:lineRule="auto"/>
         <w:ind w:firstLine="709"/>
         <w:rPr>
           <w:rFonts w:ascii="Times New Roman" w:hAnsi="Times New Roman"/>
@@ -583,10 +662,10 @@
         <w:t>. Diante disso, o hospital beneficia a comunidade empregando funcionários que operam para o bom funcionamento do mesmo. Assim, quanto mais as unidades crescerem, maior será a complexidade, burocracia e tempo de resposta para recrutamento desses profissionais da saúde.</w:t>
       </w:r>
     </w:p>
-    <w:p>
+    <w:p xmlns:wp14="http://schemas.microsoft.com/office/word/2010/wordml" wp14:textId="77777777">
       <w:pPr>
         <w:pStyle w:val="Normal"/>
-        <w:spacing w:lineRule="auto" w:line="360"/>
+        <w:spacing w:line="360" w:lineRule="auto"/>
         <w:ind w:firstLine="709"/>
         <w:rPr>
           <w:rFonts w:ascii="Times New Roman" w:hAnsi="Times New Roman" w:eastAsia="Times New Roman" w:cs="Times New Roman"/>
@@ -598,7 +677,7 @@
       </w:pPr>
       <w:r>
         <w:rPr>
-          <w:rFonts w:eastAsia="Times New Roman" w:cs="Times New Roman" w:ascii="Times New Roman" w:hAnsi="Times New Roman"/>
+          <w:rFonts w:ascii="Times New Roman" w:hAnsi="Times New Roman" w:eastAsia="Times New Roman" w:cs="Times New Roman"/>
           <w:color w:val="auto"/>
           <w:sz w:val="24"/>
           <w:szCs w:val="24"/>
@@ -607,10 +686,10 @@
         <w:t>Cada hospital possui definido o seu corpo clínico de profissionais da saúde. Segundo Lima (2015), Corpo Clínico é o conjunto de médicos de um hospital, os quais são admitidos ou autorizados por meio de um regimento interno, com a incumbência de prestar assistência aos pacientes que a procuram, gozando de autonomia profissional, técnica, científica, política e cultural.</w:t>
       </w:r>
     </w:p>
-    <w:p>
+    <w:p xmlns:wp14="http://schemas.microsoft.com/office/word/2010/wordml" wp14:textId="77777777">
       <w:pPr>
         <w:pStyle w:val="Normal"/>
-        <w:spacing w:lineRule="auto" w:line="360"/>
+        <w:spacing w:line="360" w:lineRule="auto"/>
         <w:ind w:firstLine="709"/>
         <w:rPr>
           <w:rFonts w:ascii="Times New Roman" w:hAnsi="Times New Roman"/>
@@ -625,11 +704,11 @@
         <w:t>Esses dados, por sua vez, devem ser revisados por diversos profissionais do setor para fazer a validação dos dados e documentos entregues, com isso, autorizando a contratação do médico ao corpo clínico. Diante disso, se exige de um vasto trabalho manual nesses processos por parte dos profissionais da administração do hospital.</w:t>
       </w:r>
     </w:p>
-    <w:p>
+    <w:p xmlns:wp14="http://schemas.microsoft.com/office/word/2010/wordml" wp14:textId="77777777">
       <w:pPr>
         <w:pStyle w:val="Normal"/>
         <w:suppressAutoHyphens w:val="true"/>
-        <w:spacing w:lineRule="auto" w:line="360"/>
+        <w:spacing w:line="360" w:lineRule="auto"/>
         <w:ind w:firstLine="709"/>
         <w:rPr>
           <w:rFonts w:ascii="Times New Roman" w:hAnsi="Times New Roman"/>
@@ -644,25 +723,25 @@
         <w:t xml:space="preserve">Mais especificamente, para admitir um novo médico para o corpo clínico, é necessário que o candidato preencha alguns formulários com seus dados e entregue uma extensa documentação correspondente. </w:t>
       </w:r>
     </w:p>
-    <w:p>
+    <w:p xmlns:wp14="http://schemas.microsoft.com/office/word/2010/wordml" wp14:textId="77777777">
       <w:pPr>
         <w:pStyle w:val="Normal"/>
         <w:bidi w:val="0"/>
-        <w:spacing w:lineRule="auto" w:line="360" w:beforeAutospacing="0" w:before="120" w:afterAutospacing="0" w:after="0"/>
+        <w:spacing w:before="120" w:beforeAutospacing="0" w:after="0" w:afterAutospacing="0" w:line="360" w:lineRule="auto"/>
         <w:ind w:left="0" w:right="0" w:firstLine="709"/>
         <w:jc w:val="both"/>
         <w:rPr>
           <w:rFonts w:ascii="Times New Roman" w:hAnsi="Times New Roman" w:eastAsia="Times New Roman" w:cs="Times New Roman"/>
-          <w:color w:val="000000" w:themeColor="text1" w:themeShade="ff" w:themeTint="ff"/>
-          <w:sz w:val="24"/>
-          <w:szCs w:val="24"/>
-          <w:lang w:val="pt-BR"/>
-        </w:rPr>
-      </w:pPr>
-      <w:r>
-        <w:rPr>
-          <w:rFonts w:eastAsia="Times New Roman" w:cs="Times New Roman" w:ascii="Times New Roman" w:hAnsi="Times New Roman"/>
-          <w:color w:val="000000" w:themeColor="text1" w:themeShade="ff" w:themeTint="ff"/>
+          <w:color w:val="000000" w:themeColor="text1" w:themeTint="ff" w:themeShade="ff"/>
+          <w:sz w:val="24"/>
+          <w:szCs w:val="24"/>
+          <w:lang w:val="pt-BR"/>
+        </w:rPr>
+      </w:pPr>
+      <w:r>
+        <w:rPr>
+          <w:rFonts w:ascii="Times New Roman" w:hAnsi="Times New Roman" w:eastAsia="Times New Roman" w:cs="Times New Roman"/>
+          <w:color w:val="000000" w:themeColor="text1" w:themeTint="ff" w:themeShade="ff"/>
           <w:sz w:val="24"/>
           <w:szCs w:val="24"/>
           <w:lang w:val="pt-BR"/>
@@ -671,8 +750,8 @@
       </w:r>
       <w:r>
         <w:rPr>
-          <w:rFonts w:eastAsia="Times New Roman" w:cs="Times New Roman" w:ascii="Times New Roman" w:hAnsi="Times New Roman"/>
-          <w:color w:val="000000" w:themeColor="text1" w:themeShade="ff" w:themeTint="ff"/>
+          <w:rFonts w:ascii="Times New Roman" w:hAnsi="Times New Roman" w:eastAsia="Times New Roman" w:cs="Times New Roman"/>
+          <w:color w:val="000000" w:themeColor="text1" w:themeTint="ff" w:themeShade="ff"/>
           <w:kern w:val="0"/>
           <w:sz w:val="24"/>
           <w:szCs w:val="24"/>
@@ -682,8 +761,8 @@
       </w:r>
       <w:r>
         <w:rPr>
-          <w:rFonts w:eastAsia="Times New Roman" w:cs="Times New Roman" w:ascii="Times New Roman" w:hAnsi="Times New Roman"/>
-          <w:color w:val="000000" w:themeColor="text1" w:themeShade="ff" w:themeTint="ff"/>
+          <w:rFonts w:ascii="Times New Roman" w:hAnsi="Times New Roman" w:eastAsia="Times New Roman" w:cs="Times New Roman"/>
+          <w:color w:val="000000" w:themeColor="text1" w:themeTint="ff" w:themeShade="ff"/>
           <w:sz w:val="24"/>
           <w:szCs w:val="24"/>
           <w:lang w:val="pt-BR"/>
@@ -691,11 +770,11 @@
         <w:t xml:space="preserve"> extensionista, beneficiar a sociedade por meio dos conhecimentos acadêmicos adquiridos nos estudos da universidade.</w:t>
       </w:r>
     </w:p>
-    <w:p>
+    <w:p xmlns:wp14="http://schemas.microsoft.com/office/word/2010/wordml" wp14:textId="77777777">
       <w:pPr>
         <w:pStyle w:val="Normal"/>
         <w:suppressAutoHyphens w:val="true"/>
-        <w:spacing w:lineRule="auto" w:line="360"/>
+        <w:spacing w:line="360" w:lineRule="auto"/>
         <w:ind w:firstLine="709"/>
         <w:rPr>
           <w:rFonts w:ascii="Times New Roman" w:hAnsi="Times New Roman" w:eastAsia="Times New Roman" w:cs="Times New Roman"/>
@@ -704,13 +783,13 @@
       </w:pPr>
       <w:r>
         <w:rPr>
-          <w:rFonts w:eastAsia="Times New Roman" w:cs="Times New Roman" w:ascii="Times New Roman" w:hAnsi="Times New Roman"/>
+          <w:rFonts w:ascii="Times New Roman" w:hAnsi="Times New Roman" w:eastAsia="Times New Roman" w:cs="Times New Roman"/>
           <w:lang w:val="pt-BR"/>
         </w:rPr>
         <w:t xml:space="preserve">Além desses, os objetivos específicos do projeto são: </w:t>
       </w:r>
     </w:p>
-    <w:p>
+    <w:p xmlns:wp14="http://schemas.microsoft.com/office/word/2010/wordml" wp14:textId="77777777">
       <w:pPr>
         <w:pStyle w:val="ListParagraph"/>
         <w:numPr>
@@ -718,18 +797,18 @@
           <w:numId w:val="1"/>
         </w:numPr>
         <w:suppressAutoHyphens w:val="true"/>
-        <w:spacing w:lineRule="auto" w:line="360"/>
-        <w:rPr>
-          <w:rFonts w:ascii="Times New Roman" w:hAnsi="Times New Roman" w:eastAsia="Times New Roman" w:cs="Times New Roman"/>
-          <w:color w:val="auto"/>
-          <w:sz w:val="24"/>
-          <w:szCs w:val="24"/>
-          <w:lang w:val="pt-BR"/>
-        </w:rPr>
-      </w:pPr>
-      <w:r>
-        <w:rPr>
-          <w:rFonts w:eastAsia="Times New Roman" w:cs="Times New Roman" w:ascii="Times New Roman" w:hAnsi="Times New Roman"/>
+        <w:spacing w:line="360" w:lineRule="auto"/>
+        <w:rPr>
+          <w:rFonts w:ascii="Times New Roman" w:hAnsi="Times New Roman" w:eastAsia="Times New Roman" w:cs="Times New Roman"/>
+          <w:color w:val="auto"/>
+          <w:sz w:val="24"/>
+          <w:szCs w:val="24"/>
+          <w:lang w:val="pt-BR"/>
+        </w:rPr>
+      </w:pPr>
+      <w:r>
+        <w:rPr>
+          <w:rFonts w:ascii="Times New Roman" w:hAnsi="Times New Roman" w:eastAsia="Times New Roman" w:cs="Times New Roman"/>
           <w:color w:val="auto"/>
           <w:sz w:val="24"/>
           <w:szCs w:val="24"/>
@@ -738,7 +817,7 @@
         <w:t>Facilitar o processo de admissão de médicos de modo que os candidatos poderão acessar um link na web e enviar seus dados para concorrer a uma vaga no hospital;</w:t>
       </w:r>
     </w:p>
-    <w:p>
+    <w:p xmlns:wp14="http://schemas.microsoft.com/office/word/2010/wordml" wp14:textId="77777777">
       <w:pPr>
         <w:pStyle w:val="ListParagraph"/>
         <w:numPr>
@@ -746,17 +825,17 @@
           <w:numId w:val="1"/>
         </w:numPr>
         <w:suppressAutoHyphens w:val="true"/>
-        <w:spacing w:lineRule="auto" w:line="360"/>
-        <w:rPr>
-          <w:color w:val="auto"/>
-          <w:sz w:val="24"/>
-          <w:szCs w:val="24"/>
-          <w:lang w:val="pt-BR"/>
-        </w:rPr>
-      </w:pPr>
-      <w:r>
-        <w:rPr>
-          <w:rFonts w:eastAsia="Times New Roman" w:cs="Times New Roman" w:ascii="Times New Roman" w:hAnsi="Times New Roman"/>
+        <w:spacing w:line="360" w:lineRule="auto"/>
+        <w:rPr>
+          <w:color w:val="auto"/>
+          <w:sz w:val="24"/>
+          <w:szCs w:val="24"/>
+          <w:lang w:val="pt-BR"/>
+        </w:rPr>
+      </w:pPr>
+      <w:r>
+        <w:rPr>
+          <w:rFonts w:ascii="Times New Roman" w:hAnsi="Times New Roman" w:eastAsia="Times New Roman" w:cs="Times New Roman"/>
           <w:sz w:val="24"/>
           <w:szCs w:val="24"/>
           <w:lang w:val="pt-BR"/>
@@ -764,7 +843,7 @@
         <w:t>Deixar o processo de análise de candidatos mais prático, de forma que todos os dados necessários para admissão possam ser visualizados pelos responsáveis por admitir o funcionário no corpo clínico;</w:t>
       </w:r>
     </w:p>
-    <w:p>
+    <w:p xmlns:wp14="http://schemas.microsoft.com/office/word/2010/wordml" wp14:textId="77777777">
       <w:pPr>
         <w:pStyle w:val="ListParagraph"/>
         <w:numPr>
@@ -772,18 +851,18 @@
           <w:numId w:val="1"/>
         </w:numPr>
         <w:suppressAutoHyphens w:val="true"/>
-        <w:spacing w:lineRule="auto" w:line="360"/>
-        <w:rPr>
-          <w:rFonts w:ascii="Times New Roman" w:hAnsi="Times New Roman" w:eastAsia="Times New Roman" w:cs="Times New Roman"/>
-          <w:color w:val="auto"/>
-          <w:sz w:val="24"/>
-          <w:szCs w:val="24"/>
-          <w:lang w:val="pt-BR"/>
-        </w:rPr>
-      </w:pPr>
-      <w:r>
-        <w:rPr>
-          <w:rFonts w:eastAsia="Times New Roman" w:cs="Times New Roman" w:ascii="Times New Roman" w:hAnsi="Times New Roman"/>
+        <w:spacing w:line="360" w:lineRule="auto"/>
+        <w:rPr>
+          <w:rFonts w:ascii="Times New Roman" w:hAnsi="Times New Roman" w:eastAsia="Times New Roman" w:cs="Times New Roman"/>
+          <w:color w:val="auto"/>
+          <w:sz w:val="24"/>
+          <w:szCs w:val="24"/>
+          <w:lang w:val="pt-BR"/>
+        </w:rPr>
+      </w:pPr>
+      <w:r>
+        <w:rPr>
+          <w:rFonts w:ascii="Times New Roman" w:hAnsi="Times New Roman" w:eastAsia="Times New Roman" w:cs="Times New Roman"/>
           <w:color w:val="auto"/>
           <w:sz w:val="24"/>
           <w:szCs w:val="24"/>
@@ -792,31 +871,31 @@
         <w:t>Disponibilizar gráficos e relatórios sobre os dados do corpo clínico, por exemplo, quais especialidades uma unidade hospitalar pode provisionar ao paciente ou quantos médicos trabalham em determinada unidade.</w:t>
       </w:r>
     </w:p>
-    <w:p>
+    <w:p xmlns:wp14="http://schemas.microsoft.com/office/word/2010/wordml" wp14:textId="77777777">
       <w:pPr>
         <w:pStyle w:val="Normal"/>
         <w:suppressAutoHyphens w:val="true"/>
-        <w:spacing w:lineRule="auto" w:line="360"/>
+        <w:spacing w:line="360" w:lineRule="auto"/>
         <w:ind w:firstLine="709"/>
         <w:rPr>
           <w:rFonts w:ascii="Times New Roman" w:hAnsi="Times New Roman"/>
-          <w:color w:val="7F7F7F" w:themeColor="text1" w:themeShade="ff" w:themeTint="80"/>
-          <w:lang w:val="pt-BR"/>
-        </w:rPr>
-      </w:pPr>
-      <w:r>
-        <w:rPr>
-          <w:rFonts w:ascii="Times New Roman" w:hAnsi="Times New Roman"/>
-          <w:color w:val="000000" w:themeColor="text1" w:themeShade="ff" w:themeTint="ff"/>
+          <w:color w:val="7F7F7F" w:themeColor="text1" w:themeTint="80" w:themeShade="ff"/>
+          <w:lang w:val="pt-BR"/>
+        </w:rPr>
+      </w:pPr>
+      <w:r>
+        <w:rPr>
+          <w:rFonts w:ascii="Times New Roman" w:hAnsi="Times New Roman"/>
+          <w:color w:val="000000" w:themeColor="text1" w:themeTint="ff" w:themeShade="ff"/>
           <w:lang w:val="pt-BR"/>
         </w:rPr>
         <w:t>O projeto possibilita um ganho de tempo no dia a dia dos funcionários do hospital, tendo em vista que substitui um processo manual de cadastro de corpo clínico. Dessa forma, os colaboradores podem dedicar seu tempo às outras atividades, aumentando sua produtividade. Além disso, o novo processo facilita a organização dos dados (os cadastros ficam disponíveis na plataforma) e auxilia os novos usuários a não esquecer nenhum documento ao se cadastrar.</w:t>
       </w:r>
     </w:p>
-    <w:p>
+    <w:p xmlns:wp14="http://schemas.microsoft.com/office/word/2010/wordml" wp14:textId="77777777">
       <w:pPr>
         <w:pStyle w:val="Normal"/>
-        <w:spacing w:lineRule="auto" w:line="360"/>
+        <w:spacing w:line="360" w:lineRule="auto"/>
         <w:ind w:hanging="0"/>
         <w:rPr>
           <w:rFonts w:ascii="Times" w:hAnsi="Times" w:eastAsia="Times New Roman" w:cs="Times New Roman"/>
@@ -836,10 +915,10 @@
         </w:rPr>
       </w:r>
     </w:p>
-    <w:p>
+    <w:p xmlns:wp14="http://schemas.microsoft.com/office/word/2010/wordml" wp14:textId="77777777">
       <w:pPr>
         <w:pStyle w:val="Ttulo1"/>
-        <w:spacing w:lineRule="auto" w:line="360"/>
+        <w:spacing w:line="360" w:lineRule="auto"/>
         <w:rPr>
           <w:rFonts w:ascii="Times New Roman" w:hAnsi="Times New Roman"/>
           <w:sz w:val="24"/>
@@ -861,10 +940,10 @@
         <w:br/>
       </w:r>
     </w:p>
-    <w:p>
+    <w:p xmlns:wp14="http://schemas.microsoft.com/office/word/2010/wordml" wp14:textId="77777777">
       <w:pPr>
         <w:pStyle w:val="Normal"/>
-        <w:spacing w:lineRule="auto" w:line="360"/>
+        <w:spacing w:line="360" w:lineRule="auto"/>
         <w:ind w:firstLine="709"/>
         <w:rPr>
           <w:rFonts w:ascii="Times New Roman" w:hAnsi="Times New Roman" w:eastAsia="Times New Roman" w:cs="Times New Roman"/>
@@ -880,16 +959,16 @@
       </w:r>
       <w:r>
         <w:rPr>
-          <w:rFonts w:eastAsia="Times New Roman" w:cs="Times New Roman" w:ascii="Times New Roman" w:hAnsi="Times New Roman"/>
+          <w:rFonts w:ascii="Times New Roman" w:hAnsi="Times New Roman" w:eastAsia="Times New Roman" w:cs="Times New Roman"/>
           <w:lang w:val="pt-BR"/>
         </w:rPr>
         <w:t xml:space="preserve"> Complexo Hospitalar São Francisco, descrito como o parceiro do projeto, os trabalhos relacionados ao tema abordado e a engenharia de software.</w:t>
       </w:r>
     </w:p>
-    <w:p>
+    <w:p xmlns:wp14="http://schemas.microsoft.com/office/word/2010/wordml" wp14:textId="77777777">
       <w:pPr>
         <w:pStyle w:val="Ttulo2"/>
-        <w:spacing w:lineRule="auto" w:line="360"/>
+        <w:spacing w:line="360" w:lineRule="auto"/>
         <w:rPr>
           <w:rFonts w:ascii="Times New Roman" w:hAnsi="Times New Roman"/>
           <w:lang w:val="pt-BR"/>
@@ -903,22 +982,22 @@
         <w:t>2.1. Extensão Universitária</w:t>
       </w:r>
     </w:p>
-    <w:p>
+    <w:p xmlns:wp14="http://schemas.microsoft.com/office/word/2010/wordml" wp14:textId="77777777">
       <w:pPr>
         <w:pStyle w:val="Normal"/>
         <w:bidi w:val="0"/>
-        <w:spacing w:lineRule="auto" w:line="360"/>
+        <w:spacing w:line="360" w:lineRule="auto"/>
         <w:rPr/>
       </w:pPr>
       <w:r>
         <w:rPr/>
       </w:r>
     </w:p>
-    <w:p>
+    <w:p xmlns:wp14="http://schemas.microsoft.com/office/word/2010/wordml" wp14:textId="77777777">
       <w:pPr>
         <w:pStyle w:val="Normal"/>
         <w:bidi w:val="0"/>
-        <w:spacing w:lineRule="auto" w:line="360"/>
+        <w:spacing w:line="360" w:lineRule="auto"/>
         <w:ind w:firstLine="709"/>
         <w:rPr>
           <w:rFonts w:ascii="Times New Roman" w:hAnsi="Times New Roman" w:eastAsia="Times New Roman" w:cs="Times New Roman"/>
@@ -933,26 +1012,26 @@
         <w:t>A Pró-Reitoria de Extensão (PROEX) é a responsável pela gestão da extensão universitária da PUC Minas. Este projeto faz parte da disciplina extensionista Trabalho Interdisciplinar: Aplicações para Sustentabilidade do curso de Engenharia de Software. A extensão universitária, sendo um dos três pilares da universidade, junto à pesquisa e o ensino, é uma atividade realizada por docentes e discentes que possibilitam a articulação da academia com a sociedade, promovendo a sustentabilidade, cidadania e inclusão (PROEX, 2021). Além dos benefícios para a comunidade, contribuem para a formação humanista dos alunos envolvidos.</w:t>
       </w:r>
     </w:p>
-    <w:p>
+    <w:p xmlns:wp14="http://schemas.microsoft.com/office/word/2010/wordml" wp14:textId="77777777">
       <w:pPr>
         <w:pStyle w:val="Normal"/>
-        <w:spacing w:lineRule="auto" w:line="360"/>
-        <w:rPr>
-          <w:rFonts w:ascii="Times New Roman" w:hAnsi="Times New Roman"/>
-          <w:lang w:val="pt-BR"/>
-        </w:rPr>
-      </w:pPr>
-      <w:r>
-        <w:rPr>
-          <w:rFonts w:ascii="Times New Roman" w:hAnsi="Times New Roman"/>
-          <w:lang w:val="pt-BR"/>
-        </w:rPr>
-      </w:r>
-    </w:p>
-    <w:p>
+        <w:spacing w:line="360" w:lineRule="auto"/>
+        <w:rPr>
+          <w:rFonts w:ascii="Times New Roman" w:hAnsi="Times New Roman"/>
+          <w:lang w:val="pt-BR"/>
+        </w:rPr>
+      </w:pPr>
+      <w:r>
+        <w:rPr>
+          <w:rFonts w:ascii="Times New Roman" w:hAnsi="Times New Roman"/>
+          <w:lang w:val="pt-BR"/>
+        </w:rPr>
+      </w:r>
+    </w:p>
+    <w:p xmlns:wp14="http://schemas.microsoft.com/office/word/2010/wordml" wp14:textId="77777777">
       <w:pPr>
         <w:pStyle w:val="Normal"/>
-        <w:spacing w:lineRule="auto" w:line="360"/>
+        <w:spacing w:line="360" w:lineRule="auto"/>
         <w:rPr>
           <w:b/>
           <w:b/>
@@ -969,26 +1048,26 @@
         <w:t>2.2. Parceiro</w:t>
       </w:r>
     </w:p>
-    <w:p>
+    <w:p xmlns:wp14="http://schemas.microsoft.com/office/word/2010/wordml" wp14:textId="77777777">
       <w:pPr>
         <w:pStyle w:val="Normal"/>
-        <w:spacing w:lineRule="auto" w:line="360"/>
-        <w:rPr>
-          <w:rFonts w:ascii="Times New Roman" w:hAnsi="Times New Roman"/>
-          <w:lang w:val="pt-BR"/>
-        </w:rPr>
-      </w:pPr>
-      <w:r>
-        <w:rPr>
-          <w:rFonts w:ascii="Times New Roman" w:hAnsi="Times New Roman"/>
-          <w:lang w:val="pt-BR"/>
-        </w:rPr>
-      </w:r>
-    </w:p>
-    <w:p>
+        <w:spacing w:line="360" w:lineRule="auto"/>
+        <w:rPr>
+          <w:rFonts w:ascii="Times New Roman" w:hAnsi="Times New Roman"/>
+          <w:lang w:val="pt-BR"/>
+        </w:rPr>
+      </w:pPr>
+      <w:r>
+        <w:rPr>
+          <w:rFonts w:ascii="Times New Roman" w:hAnsi="Times New Roman"/>
+          <w:lang w:val="pt-BR"/>
+        </w:rPr>
+      </w:r>
+    </w:p>
+    <w:p xmlns:wp14="http://schemas.microsoft.com/office/word/2010/wordml" wp14:textId="77777777">
       <w:pPr>
         <w:pStyle w:val="Normal"/>
-        <w:spacing w:lineRule="auto" w:line="360"/>
+        <w:spacing w:line="360" w:lineRule="auto"/>
         <w:ind w:firstLine="709"/>
         <w:rPr>
           <w:rFonts w:ascii="Times New Roman" w:hAnsi="Times New Roman" w:eastAsia="Times New Roman" w:cs="Times New Roman"/>
@@ -997,7 +1076,7 @@
       </w:pPr>
       <w:r>
         <w:rPr>
-          <w:rFonts w:eastAsia="Times New Roman" w:cs="Times New Roman" w:ascii="Times New Roman" w:hAnsi="Times New Roman"/>
+          <w:rFonts w:ascii="Times New Roman" w:hAnsi="Times New Roman" w:eastAsia="Times New Roman" w:cs="Times New Roman"/>
           <w:lang w:val="pt-BR"/>
         </w:rPr>
         <w:t>O Complexo Hospitalar São Francisco, atualmente possui duas unidades, ambas situadas na região metropolitana de Belo Horizonte, uma delas localizada na rua Itamaracá, nº 535, no bairro da Concórdia e a outra na rua Crúcis, nº 50, no bairro Santa Lúcia. O CHSF iniciou suas atividades em 2011 e hoje conta com 344 leitos, sendo 52 leitos de CTI e mais de 1300 colaboradores, desses 486 médicos</w:t>
@@ -1011,13 +1090,13 @@
       </w:r>
       <w:r>
         <w:rPr>
-          <w:rFonts w:eastAsia="Times New Roman" w:cs="Times New Roman" w:ascii="Times New Roman" w:hAnsi="Times New Roman"/>
+          <w:rFonts w:ascii="Times New Roman" w:hAnsi="Times New Roman" w:eastAsia="Times New Roman" w:cs="Times New Roman"/>
           <w:lang w:val="pt-BR"/>
         </w:rPr>
         <w:t xml:space="preserve"> Dessa forma, devido ao extenso número de funcionários, existe uma grande demanda dos setores de recursos humanos para organizar a contratação desses profissionais. O projeto de digitalização dos processos de contratação do corpo clínico é fundamental para o parceiro.</w:t>
       </w:r>
     </w:p>
-    <w:p>
+    <w:p xmlns:wp14="http://schemas.microsoft.com/office/word/2010/wordml" wp14:textId="77777777">
       <w:pPr>
         <w:pStyle w:val="Normal"/>
         <w:rPr>
@@ -1038,7 +1117,7 @@
         </w:rPr>
       </w:r>
     </w:p>
-    <w:p>
+    <w:p xmlns:wp14="http://schemas.microsoft.com/office/word/2010/wordml" wp14:textId="77777777">
       <w:pPr>
         <w:pStyle w:val="Normal"/>
         <w:rPr>
@@ -1056,7 +1135,7 @@
         <w:t>2.3. Trabalhos relacionados</w:t>
       </w:r>
     </w:p>
-    <w:p>
+    <w:p xmlns:wp14="http://schemas.microsoft.com/office/word/2010/wordml" wp14:textId="77777777">
       <w:pPr>
         <w:pStyle w:val="Normal"/>
         <w:rPr>
@@ -1069,11 +1148,11 @@
         </w:rPr>
       </w:r>
     </w:p>
-    <w:p>
+    <w:p xmlns:wp14="http://schemas.microsoft.com/office/word/2010/wordml" wp14:textId="77777777">
       <w:pPr>
         <w:pStyle w:val="Normal"/>
         <w:bidi w:val="0"/>
-        <w:spacing w:lineRule="auto" w:line="360" w:beforeAutospacing="0" w:before="120" w:afterAutospacing="0" w:after="0"/>
+        <w:spacing w:before="120" w:beforeAutospacing="off" w:after="0" w:afterAutospacing="off" w:line="360" w:lineRule="auto"/>
         <w:ind w:left="0" w:right="0" w:firstLine="709"/>
         <w:jc w:val="both"/>
         <w:rPr>
@@ -1084,13 +1163,37 @@
         <w:rPr>
           <w:lang w:val="pt-BR"/>
         </w:rPr>
-        <w:t>Trabalhos diretamente relacionados não existem, contudo, algumas iniciativas semelhantes à digitalização do cadastro do corpo clínico foram descobertas. Alguns hospitais utilizam formulários impressos que necessitam de serem enviados (HOSPITAL NOVE DE JULHO, 2021). Já em outros hospitais, como por exemplo o MATER DEI, é utilizado o Google Forms como forma de cadastro de dados médicos. Essa abordagem, por sua vez, possui algumas limitações, como a não persistência de dados sem o preenchimento de todas as informações.</w:t>
-      </w:r>
-    </w:p>
-    <w:p>
+        <w:t xml:space="preserve">Trabalhos diretamente relacionados não existem, contudo, algumas iniciativas semelhantes à digitalização do cadastro do corpo clínico foram descobertas. Alguns hospitais utilizam formulários impressos que necessitam de serem enviados (HOSPITAL NOVE DE JULHO, 2021). Já em outros hospitais, como por exemplo o MATER DEI, é utilizado o Google </w:t>
+      </w:r>
+      <w:proofErr w:type="spellStart"/>
+      <w:r>
+        <w:rPr>
+          <w:i w:val="1"/>
+          <w:iCs w:val="1"/>
+          <w:lang w:val="pt-BR"/>
+        </w:rPr>
+        <w:t>Forms</w:t>
+      </w:r>
+      <w:proofErr w:type="spellEnd"/>
+      <w:r>
+        <w:rPr>
+          <w:i w:val="1"/>
+          <w:iCs w:val="1"/>
+          <w:lang w:val="pt-BR"/>
+        </w:rPr>
+        <w:t xml:space="preserve"> </w:t>
+      </w:r>
+      <w:r>
+        <w:rPr>
+          <w:lang w:val="pt-BR"/>
+        </w:rPr>
+        <w:t>como forma de cadastro de dados médicos. Essa abordagem, por sua vez, possui algumas limitações, como a não persistência de dados sem o preenchimento de todas as informações.</w:t>
+      </w:r>
+    </w:p>
+    <w:p xmlns:wp14="http://schemas.microsoft.com/office/word/2010/wordml" wp14:textId="77777777">
       <w:pPr>
         <w:pStyle w:val="Normal"/>
-        <w:spacing w:lineRule="auto" w:line="360"/>
+        <w:spacing w:line="360" w:lineRule="auto"/>
         <w:rPr>
           <w:rFonts w:ascii="Times" w:hAnsi="Times" w:eastAsia="Times New Roman" w:cs="Times New Roman"/>
           <w:color w:val="auto"/>
@@ -1109,7 +1212,7 @@
         </w:rPr>
       </w:r>
     </w:p>
-    <w:p>
+    <w:p xmlns:wp14="http://schemas.microsoft.com/office/word/2010/wordml" wp14:textId="77777777">
       <w:pPr>
         <w:pStyle w:val="Normal"/>
         <w:rPr>
@@ -1127,7 +1230,7 @@
         <w:t>2.4 Engenharia de Software</w:t>
       </w:r>
     </w:p>
-    <w:p>
+    <w:p xmlns:wp14="http://schemas.microsoft.com/office/word/2010/wordml" wp14:textId="77777777">
       <w:pPr>
         <w:pStyle w:val="Normal"/>
         <w:rPr>
@@ -1140,10 +1243,10 @@
         </w:rPr>
       </w:r>
     </w:p>
-    <w:p>
+    <w:p xmlns:wp14="http://schemas.microsoft.com/office/word/2010/wordml" wp14:textId="77777777">
       <w:pPr>
         <w:pStyle w:val="Normal"/>
-        <w:spacing w:lineRule="auto" w:line="360" w:beforeAutospacing="0" w:before="120" w:afterAutospacing="0" w:after="0"/>
+        <w:spacing w:before="120" w:beforeAutospacing="0" w:after="0" w:afterAutospacing="0" w:line="360" w:lineRule="auto"/>
         <w:ind w:left="0" w:right="0" w:firstLine="709"/>
         <w:jc w:val="both"/>
         <w:rPr>
@@ -1159,30 +1262,30 @@
         <w:t>A Engenharia de Software atua na criação e evolução de soluções de software, por meio da análise de requisitos de um cliente, utilizando histórias de usuários para entender o contexto e projetando inicialmente a solução com diagramas de casos de uso, diagrama de classes, entre outros. Após a apuração dos requisitos e do desenho da solução, o projeto é desenvolvido com base em boas práticas de engenharia de software, como modularidade, possibilitando assim, desenvolver um software robusto e com qualidade, permitindo baixos custos de manutenibilidade.</w:t>
       </w:r>
     </w:p>
-    <w:p>
+    <w:p xmlns:wp14="http://schemas.microsoft.com/office/word/2010/wordml" wp14:textId="77777777">
       <w:pPr>
         <w:pStyle w:val="Ttulo1"/>
-        <w:spacing w:lineRule="auto" w:line="360"/>
-        <w:rPr>
-          <w:rFonts w:ascii="Times New Roman" w:hAnsi="Times New Roman"/>
-          <w:sz w:val="24"/>
-          <w:szCs w:val="24"/>
-          <w:lang w:val="pt-BR"/>
-        </w:rPr>
-      </w:pPr>
-      <w:r>
-        <w:rPr>
-          <w:rFonts w:ascii="Times New Roman" w:hAnsi="Times New Roman"/>
-          <w:sz w:val="24"/>
-          <w:szCs w:val="24"/>
-          <w:lang w:val="pt-BR"/>
-        </w:rPr>
-      </w:r>
-    </w:p>
-    <w:p>
+        <w:spacing w:line="360" w:lineRule="auto"/>
+        <w:rPr>
+          <w:rFonts w:ascii="Times New Roman" w:hAnsi="Times New Roman"/>
+          <w:sz w:val="24"/>
+          <w:szCs w:val="24"/>
+          <w:lang w:val="pt-BR"/>
+        </w:rPr>
+      </w:pPr>
+      <w:r>
+        <w:rPr>
+          <w:rFonts w:ascii="Times New Roman" w:hAnsi="Times New Roman"/>
+          <w:sz w:val="24"/>
+          <w:szCs w:val="24"/>
+          <w:lang w:val="pt-BR"/>
+        </w:rPr>
+      </w:r>
+    </w:p>
+    <w:p xmlns:wp14="http://schemas.microsoft.com/office/word/2010/wordml" wp14:textId="77777777">
       <w:pPr>
         <w:pStyle w:val="Ttulo1"/>
-        <w:spacing w:lineRule="auto" w:line="360"/>
+        <w:spacing w:line="360" w:lineRule="auto"/>
         <w:rPr>
           <w:rFonts w:ascii="Times New Roman" w:hAnsi="Times New Roman"/>
           <w:sz w:val="24"/>
@@ -1200,7 +1303,7 @@
         <w:t>3. Metodologia</w:t>
       </w:r>
     </w:p>
-    <w:p>
+    <w:p xmlns:wp14="http://schemas.microsoft.com/office/word/2010/wordml" wp14:textId="77777777">
       <w:pPr>
         <w:pStyle w:val="Normal"/>
         <w:rPr>
@@ -1213,10 +1316,10 @@
         </w:rPr>
       </w:r>
     </w:p>
-    <w:p>
+    <w:p xmlns:wp14="http://schemas.microsoft.com/office/word/2010/wordml" wp14:textId="77777777">
       <w:pPr>
         <w:pStyle w:val="Normal"/>
-        <w:spacing w:lineRule="auto" w:line="360"/>
+        <w:spacing w:line="360" w:lineRule="auto"/>
         <w:rPr>
           <w:rFonts w:ascii="Times New Roman" w:hAnsi="Times New Roman"/>
           <w:lang w:val="pt-BR"/>
@@ -1230,10 +1333,10 @@
         <w:t>Quanto ao tipo de pesquisa para encontrar os objetivos, utilizou-se a pesquisa exploratória. O objetivo do trabalho é desenvolver uma aplicação para solucionar um problema que já existia na vida do cliente. Para compreender melhor essa dificuldade, foram realizadas investigações para entender como funciona o cadastro do corpo clínico em um hospital.</w:t>
       </w:r>
     </w:p>
-    <w:p>
+    <w:p xmlns:wp14="http://schemas.microsoft.com/office/word/2010/wordml" wp14:textId="77777777">
       <w:pPr>
         <w:pStyle w:val="Normal"/>
-        <w:spacing w:lineRule="auto" w:line="360"/>
+        <w:spacing w:line="360" w:lineRule="auto"/>
         <w:ind w:firstLine="709"/>
         <w:rPr>
           <w:rFonts w:ascii="Times New Roman" w:hAnsi="Times New Roman" w:eastAsia="Times New Roman" w:cs="Times New Roman"/>
@@ -1245,7 +1348,7 @@
       </w:pPr>
       <w:r>
         <w:rPr>
-          <w:rFonts w:eastAsia="Times New Roman" w:cs="Times New Roman" w:ascii="Times New Roman" w:hAnsi="Times New Roman"/>
+          <w:rFonts w:ascii="Times New Roman" w:hAnsi="Times New Roman" w:eastAsia="Times New Roman" w:cs="Times New Roman"/>
           <w:color w:val="auto"/>
           <w:kern w:val="0"/>
           <w:sz w:val="24"/>
@@ -1256,7 +1359,7 @@
       </w:r>
       <w:r>
         <w:rPr>
-          <w:rFonts w:eastAsia="Times New Roman" w:cs="Times New Roman" w:ascii="Times New Roman" w:hAnsi="Times New Roman"/>
+          <w:rFonts w:ascii="Times New Roman" w:hAnsi="Times New Roman" w:eastAsia="Times New Roman" w:cs="Times New Roman"/>
           <w:color w:val="auto"/>
           <w:sz w:val="24"/>
           <w:szCs w:val="24"/>
@@ -1265,10 +1368,10 @@
         <w:t>, para explorar este problema, foram desenvolvidos documentos de requisitos funcionais que auxiliem na solução desta questão. Além disso, o diagrama de caso de uso e diagrama de entidade e diagrama de relacionamento foram criados para modelar uma visão de alto nível da situação atual do problema do cliente.</w:t>
       </w:r>
     </w:p>
-    <w:p>
+    <w:p xmlns:wp14="http://schemas.microsoft.com/office/word/2010/wordml" wp14:textId="77777777">
       <w:pPr>
         <w:pStyle w:val="Normal"/>
-        <w:spacing w:lineRule="auto" w:line="360"/>
+        <w:spacing w:line="360" w:lineRule="auto"/>
         <w:ind w:firstLine="709"/>
         <w:rPr>
           <w:rFonts w:ascii="Times New Roman" w:hAnsi="Times New Roman" w:eastAsia="Times New Roman" w:cs="Times New Roman"/>
@@ -1280,7 +1383,7 @@
       </w:pPr>
       <w:r>
         <w:rPr>
-          <w:rFonts w:eastAsia="Times New Roman" w:cs="Times New Roman" w:ascii="Times New Roman" w:hAnsi="Times New Roman"/>
+          <w:rFonts w:ascii="Times New Roman" w:hAnsi="Times New Roman" w:eastAsia="Times New Roman" w:cs="Times New Roman"/>
           <w:color w:val="auto"/>
           <w:sz w:val="24"/>
           <w:szCs w:val="24"/>
@@ -1289,10 +1392,10 @@
         <w:t>As principais ferramentas de coleta de dados utilizada foram entrevistas e reuniões, tanto com os membros do hospital como com os membros do grupo. Nas entrevistas com o cliente, foram coletadas informações sobre o funcionamento do atual cadastro de corpo clínico do hospital, diretamente com os colaboradores responsáveis por esse processo. Com essas informações em mãos, foi possível traçar estratégias em grupo para digitalizar todo o processo de cadastro facilitando o dia a dia dos colaboradores.</w:t>
       </w:r>
     </w:p>
-    <w:p>
+    <w:p xmlns:wp14="http://schemas.microsoft.com/office/word/2010/wordml" wp14:textId="77777777">
       <w:pPr>
         <w:pStyle w:val="Normal"/>
-        <w:spacing w:lineRule="auto" w:line="360"/>
+        <w:spacing w:line="360" w:lineRule="auto"/>
         <w:ind w:firstLine="709"/>
         <w:rPr>
           <w:rFonts w:ascii="Times New Roman" w:hAnsi="Times New Roman" w:eastAsia="Times New Roman" w:cs="Times New Roman"/>
@@ -1304,7 +1407,7 @@
       </w:pPr>
       <w:r>
         <w:rPr>
-          <w:rFonts w:eastAsia="Times New Roman" w:cs="Times New Roman" w:ascii="Times New Roman" w:hAnsi="Times New Roman"/>
+          <w:rFonts w:ascii="Times New Roman" w:hAnsi="Times New Roman" w:eastAsia="Times New Roman" w:cs="Times New Roman"/>
           <w:color w:val="auto"/>
           <w:sz w:val="24"/>
           <w:szCs w:val="24"/>
@@ -1313,13 +1416,13 @@
         <w:t>A observação foi fundamental para adaptar o processo de cadastro de corpo clínico existente para um processo digitalizado. Por meio desse método, foi possível adequar cada passo que antes era feito com documentos físicos, e de maneira lenta para um processo online e rápido.</w:t>
       </w:r>
     </w:p>
-    <w:p>
+    <w:p xmlns:wp14="http://schemas.microsoft.com/office/word/2010/wordml" wp14:textId="77777777">
       <w:pPr>
         <w:pStyle w:val="ListParagraph"/>
         <w:tabs>
-          <w:tab w:val="left" w:pos="709" w:leader="none"/>
+          <w:tab w:val="left" w:leader="none" w:pos="709"/>
         </w:tabs>
-        <w:spacing w:lineRule="auto" w:line="360"/>
+        <w:spacing w:line="360" w:lineRule="auto"/>
         <w:ind w:left="2" w:firstLine="707"/>
         <w:jc w:val="both"/>
         <w:rPr>
@@ -1332,7 +1435,7 @@
       </w:pPr>
       <w:r>
         <w:rPr>
-          <w:rFonts w:eastAsia="Times New Roman" w:cs="Times New Roman" w:ascii="Times New Roman" w:hAnsi="Times New Roman"/>
+          <w:rFonts w:ascii="Times New Roman" w:hAnsi="Times New Roman" w:eastAsia="Times New Roman" w:cs="Times New Roman"/>
           <w:color w:val="auto"/>
           <w:sz w:val="24"/>
           <w:szCs w:val="24"/>
@@ -1341,13 +1444,13 @@
         <w:t xml:space="preserve">Os stakeholders do projeto cadastro do corpo clínico são: a equipe de gestão de cadastro e gestão de novos médicos, os médicos e a parte de gestão médica (Diretor clínico/ Diretor técnico/ Coordenador Clínico e Administradores). </w:t>
       </w:r>
     </w:p>
-    <w:p>
+    <w:p xmlns:wp14="http://schemas.microsoft.com/office/word/2010/wordml" wp14:textId="77777777">
       <w:pPr>
         <w:pStyle w:val="ListParagraph"/>
         <w:tabs>
-          <w:tab w:val="left" w:pos="709" w:leader="none"/>
+          <w:tab w:val="left" w:leader="none" w:pos="709"/>
         </w:tabs>
-        <w:spacing w:lineRule="auto" w:line="360"/>
+        <w:spacing w:line="360" w:lineRule="auto"/>
         <w:ind w:left="2" w:firstLine="707"/>
         <w:jc w:val="both"/>
         <w:rPr>
@@ -1360,17 +1463,191 @@
       </w:pPr>
       <w:r>
         <w:rPr>
-          <w:rFonts w:eastAsia="Times New Roman" w:cs="Times New Roman" w:ascii="Times New Roman" w:hAnsi="Times New Roman"/>
+          <w:rFonts w:ascii="Times New Roman" w:hAnsi="Times New Roman" w:eastAsia="Times New Roman" w:cs="Times New Roman"/>
           <w:color w:val="auto"/>
           <w:sz w:val="24"/>
           <w:szCs w:val="24"/>
           <w:lang w:eastAsia="pt-BR"/>
         </w:rPr>
-        <w:t xml:space="preserve">As tecnologias definidas para desenvolver o projeto foram VueJS no frontend e JavaScript no backend utilizando o framework Nuxt para inicializar o servidor com o interpretador NodeJS. O banco de dados para persistir os dados é MySQL. Estas escolhas de tecnologias foram feitas de acordo com as limitações de infraestrutura do cliente </w:t>
-      </w:r>
-      <w:r>
-        <w:rPr>
-          <w:rFonts w:eastAsia="Times New Roman" w:cs="Times New Roman" w:ascii="Times New Roman" w:hAnsi="Times New Roman"/>
+        <w:t xml:space="preserve">As tecnologias definidas para desenvolver o projeto foram </w:t>
+      </w:r>
+      <w:proofErr w:type="spellStart"/>
+      <w:r>
+        <w:rPr>
+          <w:rFonts w:ascii="Times New Roman" w:hAnsi="Times New Roman" w:eastAsia="Times New Roman" w:cs="Times New Roman"/>
+          <w:color w:val="auto"/>
+          <w:sz w:val="24"/>
+          <w:szCs w:val="24"/>
+          <w:lang w:eastAsia="pt-BR"/>
+        </w:rPr>
+        <w:t xml:space="preserve">VueJS</w:t>
+      </w:r>
+      <w:proofErr w:type="spellEnd"/>
+      <w:r>
+        <w:rPr>
+          <w:rFonts w:ascii="Times New Roman" w:hAnsi="Times New Roman" w:eastAsia="Times New Roman" w:cs="Times New Roman"/>
+          <w:color w:val="auto"/>
+          <w:sz w:val="24"/>
+          <w:szCs w:val="24"/>
+          <w:lang w:eastAsia="pt-BR"/>
+        </w:rPr>
+        <w:t xml:space="preserve"> no </w:t>
+      </w:r>
+      <w:proofErr w:type="spellStart"/>
+      <w:r>
+        <w:rPr>
+          <w:rFonts w:ascii="Times New Roman" w:hAnsi="Times New Roman" w:eastAsia="Times New Roman" w:cs="Times New Roman"/>
+          <w:i w:val="1"/>
+          <w:iCs w:val="1"/>
+          <w:color w:val="auto"/>
+          <w:sz w:val="24"/>
+          <w:szCs w:val="24"/>
+          <w:lang w:eastAsia="pt-BR"/>
+        </w:rPr>
+        <w:t xml:space="preserve">frontend</w:t>
+      </w:r>
+      <w:proofErr w:type="spellEnd"/>
+      <w:r>
+        <w:rPr>
+          <w:rFonts w:ascii="Times New Roman" w:hAnsi="Times New Roman" w:eastAsia="Times New Roman" w:cs="Times New Roman"/>
+          <w:i w:val="1"/>
+          <w:iCs w:val="1"/>
+          <w:color w:val="auto"/>
+          <w:sz w:val="24"/>
+          <w:szCs w:val="24"/>
+          <w:lang w:eastAsia="pt-BR"/>
+        </w:rPr>
+        <w:t xml:space="preserve"> </w:t>
+      </w:r>
+      <w:r>
+        <w:rPr>
+          <w:rFonts w:ascii="Times New Roman" w:hAnsi="Times New Roman" w:eastAsia="Times New Roman" w:cs="Times New Roman"/>
+          <w:color w:val="auto"/>
+          <w:sz w:val="24"/>
+          <w:szCs w:val="24"/>
+          <w:lang w:eastAsia="pt-BR"/>
+        </w:rPr>
+        <w:t xml:space="preserve">e </w:t>
+      </w:r>
+      <w:proofErr w:type="spellStart"/>
+      <w:r>
+        <w:rPr>
+          <w:rFonts w:ascii="Times New Roman" w:hAnsi="Times New Roman" w:eastAsia="Times New Roman" w:cs="Times New Roman"/>
+          <w:i w:val="0"/>
+          <w:iCs w:val="0"/>
+          <w:color w:val="auto"/>
+          <w:sz w:val="24"/>
+          <w:szCs w:val="24"/>
+          <w:lang w:eastAsia="pt-BR"/>
+        </w:rPr>
+        <w:t xml:space="preserve">JavaScript</w:t>
+      </w:r>
+      <w:proofErr w:type="spellEnd"/>
+      <w:r>
+        <w:rPr>
+          <w:rFonts w:ascii="Times New Roman" w:hAnsi="Times New Roman" w:eastAsia="Times New Roman" w:cs="Times New Roman"/>
+          <w:i w:val="0"/>
+          <w:iCs w:val="0"/>
+          <w:color w:val="auto"/>
+          <w:sz w:val="24"/>
+          <w:szCs w:val="24"/>
+          <w:lang w:eastAsia="pt-BR"/>
+        </w:rPr>
+        <w:t xml:space="preserve"> </w:t>
+      </w:r>
+      <w:r>
+        <w:rPr>
+          <w:rFonts w:ascii="Times New Roman" w:hAnsi="Times New Roman" w:eastAsia="Times New Roman" w:cs="Times New Roman"/>
+          <w:color w:val="auto"/>
+          <w:sz w:val="24"/>
+          <w:szCs w:val="24"/>
+          <w:lang w:eastAsia="pt-BR"/>
+        </w:rPr>
+        <w:t xml:space="preserve">no </w:t>
+      </w:r>
+      <w:proofErr w:type="spellStart"/>
+      <w:r>
+        <w:rPr>
+          <w:rFonts w:ascii="Times New Roman" w:hAnsi="Times New Roman" w:eastAsia="Times New Roman" w:cs="Times New Roman"/>
+          <w:i w:val="1"/>
+          <w:iCs w:val="1"/>
+          <w:color w:val="auto"/>
+          <w:sz w:val="24"/>
+          <w:szCs w:val="24"/>
+          <w:lang w:eastAsia="pt-BR"/>
+        </w:rPr>
+        <w:t xml:space="preserve">backend</w:t>
+      </w:r>
+      <w:proofErr w:type="spellEnd"/>
+      <w:r>
+        <w:rPr>
+          <w:rFonts w:ascii="Times New Roman" w:hAnsi="Times New Roman" w:eastAsia="Times New Roman" w:cs="Times New Roman"/>
+          <w:i w:val="1"/>
+          <w:iCs w:val="1"/>
+          <w:color w:val="auto"/>
+          <w:sz w:val="24"/>
+          <w:szCs w:val="24"/>
+          <w:lang w:eastAsia="pt-BR"/>
+        </w:rPr>
+        <w:t xml:space="preserve"> </w:t>
+      </w:r>
+      <w:r>
+        <w:rPr>
+          <w:rFonts w:ascii="Times New Roman" w:hAnsi="Times New Roman" w:eastAsia="Times New Roman" w:cs="Times New Roman"/>
+          <w:color w:val="auto"/>
+          <w:sz w:val="24"/>
+          <w:szCs w:val="24"/>
+          <w:lang w:eastAsia="pt-BR"/>
+        </w:rPr>
+        <w:t xml:space="preserve">utilizando o framework </w:t>
+      </w:r>
+      <w:proofErr w:type="spellStart"/>
+      <w:r>
+        <w:rPr>
+          <w:rFonts w:ascii="Times New Roman" w:hAnsi="Times New Roman" w:eastAsia="Times New Roman" w:cs="Times New Roman"/>
+          <w:color w:val="auto"/>
+          <w:sz w:val="24"/>
+          <w:szCs w:val="24"/>
+          <w:lang w:eastAsia="pt-BR"/>
+        </w:rPr>
+        <w:t xml:space="preserve">Nuxt</w:t>
+      </w:r>
+      <w:proofErr w:type="spellEnd"/>
+      <w:r>
+        <w:rPr>
+          <w:rFonts w:ascii="Times New Roman" w:hAnsi="Times New Roman" w:eastAsia="Times New Roman" w:cs="Times New Roman"/>
+          <w:color w:val="auto"/>
+          <w:sz w:val="24"/>
+          <w:szCs w:val="24"/>
+          <w:lang w:eastAsia="pt-BR"/>
+        </w:rPr>
+        <w:t xml:space="preserve"> para inicializar o servidor com o interpretador </w:t>
+      </w:r>
+      <w:proofErr w:type="spellStart"/>
+      <w:r>
+        <w:rPr>
+          <w:rFonts w:ascii="Times New Roman" w:hAnsi="Times New Roman" w:eastAsia="Times New Roman" w:cs="Times New Roman"/>
+          <w:color w:val="auto"/>
+          <w:sz w:val="24"/>
+          <w:szCs w:val="24"/>
+          <w:lang w:eastAsia="pt-BR"/>
+        </w:rPr>
+        <w:t xml:space="preserve">NodeJS</w:t>
+      </w:r>
+      <w:proofErr w:type="spellEnd"/>
+      <w:r>
+        <w:rPr>
+          <w:rFonts w:ascii="Times New Roman" w:hAnsi="Times New Roman" w:eastAsia="Times New Roman" w:cs="Times New Roman"/>
+          <w:color w:val="auto"/>
+          <w:sz w:val="24"/>
+          <w:szCs w:val="24"/>
+          <w:lang w:eastAsia="pt-BR"/>
+        </w:rPr>
+        <w:t xml:space="preserve">. O banco de dados para persistir os dados é MySQL. Estas escolhas de tecnologias foram feitas de acordo com as limitações de infraestrutura do cliente </w:t>
+      </w:r>
+      <w:r>
+        <w:rPr>
+          <w:rFonts w:ascii="Times New Roman" w:hAnsi="Times New Roman" w:eastAsia="Times New Roman" w:cs="Times New Roman"/>
           <w:color w:val="auto"/>
           <w:kern w:val="0"/>
           <w:sz w:val="24"/>
@@ -1380,13 +1657,13 @@
         <w:t>para instalação do sistema no Google Cloud, além disso, são ferramentas que os integrantes do projeto possuem mais habilidade e experiência.</w:t>
       </w:r>
     </w:p>
-    <w:p>
+    <w:p xmlns:wp14="http://schemas.microsoft.com/office/word/2010/wordml" wp14:textId="77777777">
       <w:pPr>
         <w:pStyle w:val="ListParagraph"/>
         <w:tabs>
-          <w:tab w:val="left" w:pos="709" w:leader="none"/>
+          <w:tab w:val="left" w:leader="none" w:pos="709"/>
         </w:tabs>
-        <w:spacing w:lineRule="auto" w:line="360"/>
+        <w:spacing w:line="360" w:lineRule="auto"/>
         <w:ind w:left="2" w:firstLine="707"/>
         <w:jc w:val="both"/>
         <w:rPr>
@@ -1399,7 +1676,7 @@
       </w:pPr>
       <w:r>
         <w:rPr>
-          <w:rFonts w:eastAsia="Times New Roman" w:cs="Times New Roman" w:ascii="Times New Roman" w:hAnsi="Times New Roman"/>
+          <w:rFonts w:ascii="Times New Roman" w:hAnsi="Times New Roman" w:eastAsia="Times New Roman" w:cs="Times New Roman"/>
           <w:color w:val="auto"/>
           <w:sz w:val="24"/>
           <w:szCs w:val="24"/>
@@ -1408,13 +1685,13 @@
         <w:t xml:space="preserve">O projeto foi feito utilizando a metodologia SCRUM, com o objetivo agilizar os processos de levantamento de requisitos junto a implementação do sistema. Com isso, a divisão de tarefas foi baseada em sprints e reuniões semanais para discursões sobre o andamento do projeto. Além disso, reuniões quinzenais com o cliente são efetuadas para alinhar o que é modelado e implementado. </w:t>
       </w:r>
     </w:p>
-    <w:p>
+    <w:p xmlns:wp14="http://schemas.microsoft.com/office/word/2010/wordml" wp14:textId="77777777">
       <w:pPr>
         <w:pStyle w:val="ListParagraph"/>
         <w:tabs>
-          <w:tab w:val="left" w:pos="709" w:leader="none"/>
+          <w:tab w:val="left" w:leader="none" w:pos="709"/>
         </w:tabs>
-        <w:spacing w:lineRule="auto" w:line="360"/>
+        <w:spacing w:line="360" w:lineRule="auto"/>
         <w:ind w:left="2" w:firstLine="707"/>
         <w:jc w:val="both"/>
         <w:rPr>
@@ -1427,7 +1704,7 @@
       </w:pPr>
       <w:r>
         <w:rPr>
-          <w:rFonts w:eastAsia="Times New Roman" w:cs="Times New Roman" w:ascii="Times New Roman" w:hAnsi="Times New Roman"/>
+          <w:rFonts w:ascii="Times New Roman" w:hAnsi="Times New Roman" w:eastAsia="Times New Roman" w:cs="Times New Roman"/>
           <w:color w:val="auto"/>
           <w:kern w:val="0"/>
           <w:sz w:val="24"/>
@@ -1438,7 +1715,7 @@
       </w:r>
       <w:r>
         <w:rPr>
-          <w:rFonts w:eastAsia="Times New Roman" w:cs="Times New Roman" w:ascii="Times New Roman" w:hAnsi="Times New Roman"/>
+          <w:rFonts w:ascii="Times New Roman" w:hAnsi="Times New Roman" w:eastAsia="Times New Roman" w:cs="Times New Roman"/>
           <w:color w:val="auto"/>
           <w:sz w:val="24"/>
           <w:szCs w:val="24"/>
@@ -1448,7 +1725,7 @@
       </w:r>
       <w:r>
         <w:rPr>
-          <w:rFonts w:eastAsia="Times New Roman" w:cs="Times New Roman" w:ascii="Times New Roman" w:hAnsi="Times New Roman"/>
+          <w:rFonts w:ascii="Times New Roman" w:hAnsi="Times New Roman" w:eastAsia="Times New Roman" w:cs="Times New Roman"/>
           <w:color w:val="auto"/>
           <w:kern w:val="0"/>
           <w:sz w:val="24"/>
@@ -1459,7 +1736,7 @@
       </w:r>
       <w:r>
         <w:rPr>
-          <w:rFonts w:eastAsia="Times New Roman" w:cs="Times New Roman" w:ascii="Times New Roman" w:hAnsi="Times New Roman"/>
+          <w:rFonts w:ascii="Times New Roman" w:hAnsi="Times New Roman" w:eastAsia="Times New Roman" w:cs="Times New Roman"/>
           <w:color w:val="auto"/>
           <w:sz w:val="24"/>
           <w:szCs w:val="24"/>
@@ -1468,13 +1745,13 @@
         <w:t>reuniões com o cliente, para o desenvolvimento dos diagramas de caso de uso, diagrama de entidade e relacionamento e modelo lógico do sistema.</w:t>
       </w:r>
     </w:p>
-    <w:p>
+    <w:p xmlns:wp14="http://schemas.microsoft.com/office/word/2010/wordml" wp14:textId="77777777">
       <w:pPr>
         <w:pStyle w:val="ListParagraph"/>
         <w:tabs>
-          <w:tab w:val="left" w:pos="709" w:leader="none"/>
+          <w:tab w:val="left" w:leader="none" w:pos="709"/>
         </w:tabs>
-        <w:spacing w:lineRule="auto" w:line="360"/>
+        <w:spacing w:line="360" w:lineRule="auto"/>
         <w:ind w:left="2" w:firstLine="707"/>
         <w:jc w:val="both"/>
         <w:rPr>
@@ -1487,587 +1764,206 @@
       </w:pPr>
       <w:r>
         <w:rPr>
-          <w:rFonts w:eastAsia="Times New Roman" w:cs="Times New Roman" w:ascii="Times New Roman" w:hAnsi="Times New Roman"/>
+          <w:rFonts w:ascii="Times New Roman" w:hAnsi="Times New Roman" w:eastAsia="Times New Roman" w:cs="Times New Roman"/>
           <w:color w:val="auto"/>
           <w:sz w:val="24"/>
           <w:szCs w:val="24"/>
           <w:lang w:eastAsia="pt-BR"/>
         </w:rPr>
-        <w:t>Na Sprint 2, iniciou-se a implementação do código em backend com o desenvolvimento do cadastro de usuário no sistema, persistindo os dados no banco de dados por meio de controladores da entidade. Também um código prévio da candidatura do médico por meio de requisições.</w:t>
-      </w:r>
-    </w:p>
-    <w:p>
+        <w:t xml:space="preserve">Na Sprint 2, iniciou-se a implementação do código em </w:t>
+      </w:r>
+      <w:proofErr w:type="spellStart"/>
+      <w:r>
+        <w:rPr>
+          <w:rFonts w:ascii="Times New Roman" w:hAnsi="Times New Roman" w:eastAsia="Times New Roman" w:cs="Times New Roman"/>
+          <w:i w:val="1"/>
+          <w:iCs w:val="1"/>
+          <w:color w:val="auto"/>
+          <w:sz w:val="24"/>
+          <w:szCs w:val="24"/>
+          <w:lang w:eastAsia="pt-BR"/>
+        </w:rPr>
+        <w:t>backend</w:t>
+      </w:r>
+      <w:proofErr w:type="spellEnd"/>
+      <w:r>
+        <w:rPr>
+          <w:rFonts w:ascii="Times New Roman" w:hAnsi="Times New Roman" w:eastAsia="Times New Roman" w:cs="Times New Roman"/>
+          <w:i w:val="1"/>
+          <w:iCs w:val="1"/>
+          <w:color w:val="auto"/>
+          <w:sz w:val="24"/>
+          <w:szCs w:val="24"/>
+          <w:lang w:eastAsia="pt-BR"/>
+        </w:rPr>
+        <w:t xml:space="preserve"> </w:t>
+      </w:r>
+      <w:r>
+        <w:rPr>
+          <w:rFonts w:ascii="Times New Roman" w:hAnsi="Times New Roman" w:eastAsia="Times New Roman" w:cs="Times New Roman"/>
+          <w:color w:val="auto"/>
+          <w:sz w:val="24"/>
+          <w:szCs w:val="24"/>
+          <w:lang w:eastAsia="pt-BR"/>
+        </w:rPr>
+        <w:t>com o desenvolvimento do cadastro de usuário no sistema, persistindo os dados no banco de dados por meio de controladores da entidade. Também um código prévio da candidatura do médico por meio de requisições.</w:t>
+      </w:r>
+    </w:p>
+    <w:p xmlns:wp14="http://schemas.microsoft.com/office/word/2010/wordml" wp14:textId="77777777">
       <w:pPr>
         <w:pStyle w:val="ListParagraph"/>
         <w:tabs>
-          <w:tab w:val="left" w:pos="709" w:leader="none"/>
+          <w:tab w:val="left" w:leader="none" w:pos="709"/>
         </w:tabs>
-        <w:spacing w:lineRule="auto" w:line="360"/>
+        <w:spacing w:line="360" w:lineRule="auto"/>
         <w:ind w:left="2" w:firstLine="707"/>
         <w:jc w:val="both"/>
-        <w:rPr>
-          <w:rFonts w:ascii="Times New Roman" w:hAnsi="Times New Roman" w:eastAsia="Times New Roman" w:cs="Times New Roman"/>
-          <w:b w:val="false"/>
-          <w:b w:val="false"/>
-          <w:bCs w:val="false"/>
-          <w:i w:val="false"/>
-          <w:i w:val="false"/>
-          <w:iCs w:val="false"/>
-          <w:caps w:val="false"/>
-          <w:smallCaps w:val="false"/>
-          <w:sz w:val="24"/>
-          <w:szCs w:val="24"/>
-          <w:lang w:val="pt-BR"/>
-        </w:rPr>
-      </w:pPr>
-      <w:r>
-        <w:rPr>
-          <w:rFonts w:eastAsia="Times New Roman" w:cs="Times New Roman" w:ascii="Times New Roman" w:hAnsi="Times New Roman"/>
+      </w:pPr>
+      <w:r>
+        <w:rPr>
+          <w:rFonts w:ascii="Times New Roman" w:hAnsi="Times New Roman" w:eastAsia="Times New Roman" w:cs="Times New Roman"/>
           <w:color w:val="auto"/>
           <w:kern w:val="0"/>
           <w:sz w:val="24"/>
           <w:szCs w:val="24"/>
           <w:lang w:val="pt-BR" w:eastAsia="pt-BR" w:bidi="ar-SA"/>
         </w:rPr>
-        <w:t xml:space="preserve">No decorrer da Sprint 3, ocorreu o desenvolvimento do diagrama do modelo lógico do sistema, extremamente útil para a implementação, pois, ele possibilita a visão de alto nível de quais serão os atributos utilizados para a persistência de dados do backend da aplicação e quais campos serão apresentados para o usuário na interface do frontend. Ademais, iniciou-se também o desenvolvimento dos protótipos de tela, para que seja possível começar a implementação do </w:t>
-      </w:r>
-      <w:r>
-        <w:rPr>
-          <w:rFonts w:eastAsia="Times New Roman" w:cs="Times New Roman" w:ascii="Times New Roman" w:hAnsi="Times New Roman"/>
-          <w:i/>
-          <w:iCs/>
+        <w:t xml:space="preserve">No decorrer da Sprint 3, ocorreu o desenvolvimento do diagrama do modelo lógico do sistema, extremamente útil para a implementação, pois, ele possibilita a visão de alto nível de quais serão os atributos utilizados para a persistência de dados do </w:t>
+      </w:r>
+      <w:proofErr w:type="spellStart"/>
+      <w:r>
+        <w:rPr>
+          <w:rFonts w:ascii="Times New Roman" w:hAnsi="Times New Roman" w:eastAsia="Times New Roman" w:cs="Times New Roman"/>
+          <w:i w:val="1"/>
+          <w:iCs w:val="1"/>
           <w:color w:val="auto"/>
           <w:kern w:val="0"/>
           <w:sz w:val="24"/>
           <w:szCs w:val="24"/>
           <w:lang w:val="pt-BR" w:eastAsia="pt-BR" w:bidi="ar-SA"/>
         </w:rPr>
+        <w:t>backend</w:t>
+      </w:r>
+      <w:proofErr w:type="spellEnd"/>
+      <w:r>
+        <w:rPr>
+          <w:rFonts w:ascii="Times New Roman" w:hAnsi="Times New Roman" w:eastAsia="Times New Roman" w:cs="Times New Roman"/>
+          <w:i w:val="1"/>
+          <w:iCs w:val="1"/>
+          <w:color w:val="auto"/>
+          <w:kern w:val="0"/>
+          <w:sz w:val="24"/>
+          <w:szCs w:val="24"/>
+          <w:lang w:val="pt-BR" w:eastAsia="pt-BR" w:bidi="ar-SA"/>
+        </w:rPr>
+        <w:t xml:space="preserve"> </w:t>
+      </w:r>
+      <w:r>
+        <w:rPr>
+          <w:rFonts w:ascii="Times New Roman" w:hAnsi="Times New Roman" w:eastAsia="Times New Roman" w:cs="Times New Roman"/>
+          <w:color w:val="auto"/>
+          <w:kern w:val="0"/>
+          <w:sz w:val="24"/>
+          <w:szCs w:val="24"/>
+          <w:lang w:val="pt-BR" w:eastAsia="pt-BR" w:bidi="ar-SA"/>
+        </w:rPr>
+        <w:t xml:space="preserve">da aplicação e quais campos serão apresentados para o usuário na interface do </w:t>
+      </w:r>
+      <w:proofErr w:type="spellStart"/>
+      <w:r>
+        <w:rPr>
+          <w:rFonts w:ascii="Times New Roman" w:hAnsi="Times New Roman" w:eastAsia="Times New Roman" w:cs="Times New Roman"/>
+          <w:i w:val="1"/>
+          <w:iCs w:val="1"/>
+          <w:color w:val="auto"/>
+          <w:kern w:val="0"/>
+          <w:sz w:val="24"/>
+          <w:szCs w:val="24"/>
+          <w:lang w:val="pt-BR" w:eastAsia="pt-BR" w:bidi="ar-SA"/>
+        </w:rPr>
         <w:t>frontend</w:t>
       </w:r>
-      <w:r>
-        <w:rPr>
-          <w:rFonts w:eastAsia="Times New Roman" w:cs="Times New Roman" w:ascii="Times New Roman" w:hAnsi="Times New Roman"/>
+      <w:proofErr w:type="spellEnd"/>
+      <w:r>
+        <w:rPr>
+          <w:rFonts w:ascii="Times New Roman" w:hAnsi="Times New Roman" w:eastAsia="Times New Roman" w:cs="Times New Roman"/>
           <w:color w:val="auto"/>
           <w:kern w:val="0"/>
           <w:sz w:val="24"/>
           <w:szCs w:val="24"/>
           <w:lang w:val="pt-BR" w:eastAsia="pt-BR" w:bidi="ar-SA"/>
         </w:rPr>
-        <w:t xml:space="preserve"> da aplicação. Diante disso, foi possível desenvolver o cadastro e login de usuários, além da candidatura de um médico incluindo todas os campos e arquivos necessários para persistir os dados no banco de dados MySQL.</w:t>
-      </w:r>
-    </w:p>
-    <w:p>
+        <w:t xml:space="preserve">. Ademais, iniciou-se também o desenvolvimento dos protótipos de tela, para que seja possível começar a implementação do </w:t>
+      </w:r>
+      <w:proofErr w:type="spellStart"/>
+      <w:r>
+        <w:rPr>
+          <w:rFonts w:ascii="Times New Roman" w:hAnsi="Times New Roman" w:eastAsia="Times New Roman" w:cs="Times New Roman"/>
+          <w:i w:val="1"/>
+          <w:iCs w:val="1"/>
+          <w:color w:val="auto"/>
+          <w:kern w:val="0"/>
+          <w:sz w:val="24"/>
+          <w:szCs w:val="24"/>
+          <w:lang w:val="pt-BR" w:eastAsia="pt-BR" w:bidi="ar-SA"/>
+        </w:rPr>
+        <w:t>frontend</w:t>
+      </w:r>
+      <w:proofErr w:type="spellEnd"/>
+      <w:r>
+        <w:rPr>
+          <w:rFonts w:ascii="Times New Roman" w:hAnsi="Times New Roman" w:eastAsia="Times New Roman" w:cs="Times New Roman"/>
+          <w:i w:val="1"/>
+          <w:iCs w:val="1"/>
+          <w:color w:val="auto"/>
+          <w:kern w:val="0"/>
+          <w:sz w:val="24"/>
+          <w:szCs w:val="24"/>
+          <w:lang w:val="pt-BR" w:eastAsia="pt-BR" w:bidi="ar-SA"/>
+        </w:rPr>
+        <w:t xml:space="preserve"> </w:t>
+      </w:r>
+      <w:r>
+        <w:rPr>
+          <w:rFonts w:ascii="Times New Roman" w:hAnsi="Times New Roman" w:eastAsia="Times New Roman" w:cs="Times New Roman"/>
+          <w:color w:val="auto"/>
+          <w:kern w:val="0"/>
+          <w:sz w:val="24"/>
+          <w:szCs w:val="24"/>
+          <w:lang w:val="pt-BR" w:eastAsia="pt-BR" w:bidi="ar-SA"/>
+        </w:rPr>
+        <w:t>da aplicação. Diante disso, foi possível desenvolver o cadastro e login de usuários, além da candidatura de um médico incluindo todas os campos e arquivos necessários para persistir os dados no banco de dados MySQL.</w:t>
+      </w:r>
+    </w:p>
+    <w:p xmlns:wp14="http://schemas.microsoft.com/office/word/2010/wordml" wp14:textId="77777777">
       <w:pPr>
         <w:pStyle w:val="ListParagraph"/>
         <w:tabs>
-          <w:tab w:val="left" w:pos="709" w:leader="none"/>
+          <w:tab w:val="left" w:leader="none" w:pos="709"/>
         </w:tabs>
-        <w:spacing w:lineRule="auto" w:line="360"/>
+        <w:spacing w:line="360" w:lineRule="auto"/>
         <w:ind w:left="2" w:firstLine="707"/>
         <w:jc w:val="both"/>
-        <w:rPr>
-          <w:rFonts w:ascii="Times New Roman" w:hAnsi="Times New Roman" w:eastAsia="Times New Roman" w:cs="Times New Roman"/>
-          <w:b w:val="false"/>
-          <w:b w:val="false"/>
-          <w:bCs w:val="false"/>
-          <w:i w:val="false"/>
-          <w:i w:val="false"/>
-          <w:iCs w:val="false"/>
-          <w:caps w:val="false"/>
-          <w:smallCaps w:val="false"/>
-          <w:sz w:val="24"/>
-          <w:szCs w:val="24"/>
-          <w:lang w:val="pt-BR"/>
-        </w:rPr>
-      </w:pPr>
-      <w:r>
-        <w:rPr>
-          <w:rFonts w:eastAsia="Times New Roman" w:cs="Times New Roman" w:ascii="Times New Roman" w:hAnsi="Times New Roman"/>
-          <w:b w:val="false"/>
-          <w:bCs w:val="false"/>
-          <w:i w:val="false"/>
-          <w:iCs w:val="false"/>
-          <w:caps w:val="false"/>
-          <w:smallCaps w:val="false"/>
-          <w:sz w:val="24"/>
-          <w:szCs w:val="24"/>
-          <w:lang w:val="pt-BR"/>
-        </w:rPr>
-        <w:t xml:space="preserve">A </w:t>
-      </w:r>
-      <w:r>
-        <w:rPr>
-          <w:rFonts w:eastAsia="Times New Roman" w:cs="Times New Roman" w:ascii="Times New Roman" w:hAnsi="Times New Roman"/>
-          <w:b w:val="false"/>
-          <w:bCs w:val="false"/>
-          <w:i/>
-          <w:iCs/>
-          <w:caps w:val="false"/>
-          <w:smallCaps w:val="false"/>
-          <w:sz w:val="24"/>
-          <w:szCs w:val="24"/>
-          <w:lang w:val="pt-BR"/>
-        </w:rPr>
-        <w:t>Sprint</w:t>
-      </w:r>
-      <w:r>
-        <w:rPr>
-          <w:rFonts w:eastAsia="Times New Roman" w:cs="Times New Roman" w:ascii="Times New Roman" w:hAnsi="Times New Roman"/>
-          <w:b w:val="false"/>
-          <w:bCs w:val="false"/>
-          <w:i w:val="false"/>
-          <w:iCs w:val="false"/>
-          <w:caps w:val="false"/>
-          <w:smallCaps w:val="false"/>
-          <w:sz w:val="24"/>
-          <w:szCs w:val="24"/>
-          <w:lang w:val="pt-BR"/>
-        </w:rPr>
-        <w:t xml:space="preserve"> 4 contou com o desenvolvimento do </w:t>
-      </w:r>
-      <w:r>
-        <w:rPr>
-          <w:rFonts w:eastAsia="Times New Roman" w:cs="Times New Roman" w:ascii="Times New Roman" w:hAnsi="Times New Roman"/>
-          <w:b w:val="false"/>
-          <w:bCs w:val="false"/>
-          <w:i/>
-          <w:iCs/>
-          <w:caps w:val="false"/>
-          <w:smallCaps w:val="false"/>
-          <w:sz w:val="24"/>
-          <w:szCs w:val="24"/>
-          <w:lang w:val="pt-BR"/>
-        </w:rPr>
-        <w:t>frontend</w:t>
-      </w:r>
-      <w:r>
-        <w:rPr>
-          <w:rFonts w:eastAsia="Times New Roman" w:cs="Times New Roman" w:ascii="Times New Roman" w:hAnsi="Times New Roman"/>
-          <w:b w:val="false"/>
-          <w:bCs w:val="false"/>
-          <w:i w:val="false"/>
-          <w:iCs w:val="false"/>
-          <w:caps w:val="false"/>
-          <w:smallCaps w:val="false"/>
-          <w:sz w:val="24"/>
-          <w:szCs w:val="24"/>
-          <w:lang w:val="pt-BR"/>
-        </w:rPr>
-        <w:t xml:space="preserve"> e </w:t>
-      </w:r>
-      <w:r>
-        <w:rPr>
-          <w:rFonts w:eastAsia="Times New Roman" w:cs="Times New Roman" w:ascii="Times New Roman" w:hAnsi="Times New Roman"/>
-          <w:b w:val="false"/>
-          <w:bCs w:val="false"/>
-          <w:i/>
-          <w:iCs/>
-          <w:caps w:val="false"/>
-          <w:smallCaps w:val="false"/>
-          <w:sz w:val="24"/>
-          <w:szCs w:val="24"/>
-          <w:lang w:val="pt-BR"/>
-        </w:rPr>
-        <w:t>backend</w:t>
-      </w:r>
-      <w:r>
-        <w:rPr>
-          <w:rFonts w:eastAsia="Times New Roman" w:cs="Times New Roman" w:ascii="Times New Roman" w:hAnsi="Times New Roman"/>
-          <w:b w:val="false"/>
-          <w:bCs w:val="false"/>
-          <w:i w:val="false"/>
-          <w:iCs w:val="false"/>
-          <w:caps w:val="false"/>
-          <w:smallCaps w:val="false"/>
-          <w:sz w:val="24"/>
-          <w:szCs w:val="24"/>
-          <w:lang w:val="pt-BR"/>
-        </w:rPr>
-        <w:t xml:space="preserve"> de cadastro de unidade, usuário e especialidade, listagem de médico e o </w:t>
-      </w:r>
-      <w:r>
-        <w:rPr>
-          <w:rFonts w:eastAsia="Times New Roman" w:cs="Times New Roman" w:ascii="Times New Roman" w:hAnsi="Times New Roman"/>
-          <w:b w:val="false"/>
-          <w:bCs w:val="false"/>
-          <w:i/>
-          <w:iCs/>
-          <w:caps w:val="false"/>
-          <w:smallCaps w:val="false"/>
-          <w:sz w:val="24"/>
-          <w:szCs w:val="24"/>
-          <w:lang w:val="pt-BR"/>
-        </w:rPr>
-        <w:t>header</w:t>
-      </w:r>
-      <w:r>
-        <w:rPr>
-          <w:rFonts w:eastAsia="Times New Roman" w:cs="Times New Roman" w:ascii="Times New Roman" w:hAnsi="Times New Roman"/>
-          <w:b w:val="false"/>
-          <w:bCs w:val="false"/>
-          <w:i w:val="false"/>
-          <w:iCs w:val="false"/>
-          <w:caps w:val="false"/>
-          <w:smallCaps w:val="false"/>
-          <w:sz w:val="24"/>
-          <w:szCs w:val="24"/>
-          <w:lang w:val="pt-BR"/>
-        </w:rPr>
-        <w:t xml:space="preserve"> do sistema. </w:t>
-      </w:r>
-      <w:r>
-        <w:rPr>
-          <w:rFonts w:eastAsia="Times New Roman" w:cs="Times New Roman" w:ascii="Times New Roman" w:hAnsi="Times New Roman"/>
-          <w:b w:val="false"/>
-          <w:bCs w:val="false"/>
-          <w:i w:val="false"/>
-          <w:iCs w:val="false"/>
-          <w:caps w:val="false"/>
-          <w:smallCaps w:val="false"/>
+      </w:pPr>
+      <w:r>
+        <w:rPr>
+          <w:rFonts w:ascii="Times New Roman" w:hAnsi="Times New Roman" w:eastAsia="Times New Roman" w:cs="Times New Roman"/>
           <w:color w:val="auto"/>
           <w:kern w:val="0"/>
           <w:sz w:val="24"/>
           <w:szCs w:val="24"/>
-          <w:lang w:val="pt-BR" w:eastAsia="en-US" w:bidi="ar-SA"/>
-        </w:rPr>
-        <w:t>Também</w:t>
-      </w:r>
-      <w:r>
-        <w:rPr>
-          <w:rFonts w:eastAsia="Times New Roman" w:cs="Times New Roman" w:ascii="Times New Roman" w:hAnsi="Times New Roman"/>
-          <w:b w:val="false"/>
-          <w:bCs w:val="false"/>
-          <w:i w:val="false"/>
-          <w:iCs w:val="false"/>
-          <w:caps w:val="false"/>
-          <w:smallCaps w:val="false"/>
-          <w:sz w:val="24"/>
-          <w:szCs w:val="24"/>
-          <w:lang w:val="pt-BR"/>
-        </w:rPr>
-        <w:t xml:space="preserve">, houve a padronização de serviços e erros, fundamental para o retorno ao </w:t>
-      </w:r>
-      <w:r>
-        <w:rPr>
-          <w:rFonts w:eastAsia="Times New Roman" w:cs="Times New Roman" w:ascii="Times New Roman" w:hAnsi="Times New Roman"/>
-          <w:b w:val="false"/>
-          <w:bCs w:val="false"/>
-          <w:i/>
-          <w:iCs/>
-          <w:caps w:val="false"/>
-          <w:smallCaps w:val="false"/>
-          <w:sz w:val="24"/>
-          <w:szCs w:val="24"/>
-          <w:lang w:val="pt-BR"/>
-        </w:rPr>
-        <w:t>frontend</w:t>
-      </w:r>
-      <w:r>
-        <w:rPr>
-          <w:rFonts w:eastAsia="Times New Roman" w:cs="Times New Roman" w:ascii="Times New Roman" w:hAnsi="Times New Roman"/>
-          <w:b w:val="false"/>
-          <w:bCs w:val="false"/>
-          <w:i w:val="false"/>
-          <w:iCs w:val="false"/>
-          <w:caps w:val="false"/>
-          <w:smallCaps w:val="false"/>
-          <w:sz w:val="24"/>
-          <w:szCs w:val="24"/>
-          <w:lang w:val="pt-BR"/>
-        </w:rPr>
-        <w:t xml:space="preserve">. Além do código, ocorreu a criação de </w:t>
-      </w:r>
-      <w:r>
-        <w:rPr>
-          <w:rFonts w:eastAsia="Times New Roman" w:cs="Times New Roman" w:ascii="Times New Roman" w:hAnsi="Times New Roman"/>
-          <w:b w:val="false"/>
-          <w:bCs w:val="false"/>
-          <w:i/>
-          <w:iCs/>
-          <w:caps w:val="false"/>
-          <w:smallCaps w:val="false"/>
-          <w:sz w:val="24"/>
-          <w:szCs w:val="24"/>
-          <w:lang w:val="pt-BR"/>
-        </w:rPr>
-        <w:t>wireframes</w:t>
-      </w:r>
-      <w:r>
-        <w:rPr>
-          <w:rFonts w:eastAsia="Times New Roman" w:cs="Times New Roman" w:ascii="Times New Roman" w:hAnsi="Times New Roman"/>
-          <w:b w:val="false"/>
-          <w:bCs w:val="false"/>
-          <w:i w:val="false"/>
-          <w:iCs w:val="false"/>
-          <w:caps w:val="false"/>
-          <w:smallCaps w:val="false"/>
-          <w:sz w:val="24"/>
-          <w:szCs w:val="24"/>
-          <w:lang w:val="pt-BR"/>
-        </w:rPr>
-        <w:t xml:space="preserve"> da tela de treinamento médico, avaliação dos candidatos e houve uma reunião com o cliente. </w:t>
-      </w:r>
-      <w:r>
-        <w:rPr>
-          <w:rFonts w:eastAsia="Times New Roman" w:cs="Times New Roman" w:ascii="Times New Roman" w:hAnsi="Times New Roman"/>
-          <w:b w:val="false"/>
-          <w:bCs w:val="false"/>
-          <w:i w:val="false"/>
-          <w:iCs w:val="false"/>
-          <w:caps w:val="false"/>
-          <w:smallCaps w:val="false"/>
-          <w:color w:val="auto"/>
-          <w:kern w:val="0"/>
-          <w:sz w:val="24"/>
-          <w:szCs w:val="24"/>
-          <w:lang w:val="pt-BR" w:eastAsia="en-US" w:bidi="ar-SA"/>
-        </w:rPr>
-        <w:t>Diante disso</w:t>
-      </w:r>
-      <w:r>
-        <w:rPr>
-          <w:rFonts w:eastAsia="Times New Roman" w:cs="Times New Roman" w:ascii="Times New Roman" w:hAnsi="Times New Roman"/>
-          <w:b w:val="false"/>
-          <w:bCs w:val="false"/>
-          <w:i w:val="false"/>
-          <w:iCs w:val="false"/>
-          <w:caps w:val="false"/>
-          <w:smallCaps w:val="false"/>
-          <w:sz w:val="24"/>
-          <w:szCs w:val="24"/>
-          <w:lang w:val="pt-BR"/>
-        </w:rPr>
-        <w:t>, com intuito de aprimorar a qualidade das funcionalidades implementadas, f</w:t>
-      </w:r>
-      <w:r>
-        <w:rPr>
-          <w:rFonts w:eastAsia="Times New Roman" w:cs="Times New Roman" w:ascii="Times New Roman" w:hAnsi="Times New Roman"/>
-          <w:b w:val="false"/>
-          <w:bCs w:val="false"/>
-          <w:i w:val="false"/>
-          <w:iCs w:val="false"/>
-          <w:caps w:val="false"/>
-          <w:smallCaps w:val="false"/>
-          <w:sz w:val="24"/>
-          <w:szCs w:val="24"/>
-          <w:lang w:val="pt-BR"/>
-        </w:rPr>
-        <w:t xml:space="preserve">oi criado um </w:t>
-      </w:r>
-      <w:r>
-        <w:rPr>
-          <w:rFonts w:eastAsia="Times New Roman" w:cs="Times New Roman" w:ascii="Times New Roman" w:hAnsi="Times New Roman"/>
-          <w:b w:val="false"/>
-          <w:bCs w:val="false"/>
-          <w:i w:val="false"/>
-          <w:iCs w:val="false"/>
-          <w:caps w:val="false"/>
-          <w:smallCaps w:val="false"/>
-          <w:color w:val="auto"/>
-          <w:kern w:val="0"/>
-          <w:sz w:val="24"/>
-          <w:szCs w:val="24"/>
-          <w:lang w:val="pt-BR" w:eastAsia="en-US" w:bidi="ar-SA"/>
-        </w:rPr>
-        <w:t xml:space="preserve">site </w:t>
-      </w:r>
-      <w:r>
-        <w:rPr>
-          <w:rFonts w:eastAsia="Times New Roman" w:cs="Times New Roman" w:ascii="Times New Roman" w:hAnsi="Times New Roman"/>
-          <w:b w:val="false"/>
-          <w:bCs w:val="false"/>
-          <w:i w:val="false"/>
-          <w:iCs w:val="false"/>
-          <w:caps w:val="false"/>
-          <w:smallCaps w:val="false"/>
-          <w:color w:val="auto"/>
-          <w:kern w:val="0"/>
-          <w:sz w:val="24"/>
-          <w:szCs w:val="24"/>
-          <w:lang w:val="pt-BR" w:eastAsia="en-US" w:bidi="ar-SA"/>
-        </w:rPr>
-        <w:t>para</w:t>
-      </w:r>
-      <w:r>
-        <w:rPr>
-          <w:rFonts w:eastAsia="Times New Roman" w:cs="Times New Roman" w:ascii="Times New Roman" w:hAnsi="Times New Roman"/>
-          <w:b w:val="false"/>
-          <w:bCs w:val="false"/>
-          <w:i w:val="false"/>
-          <w:iCs w:val="false"/>
-          <w:caps w:val="false"/>
-          <w:smallCaps w:val="false"/>
-          <w:color w:val="auto"/>
-          <w:kern w:val="0"/>
-          <w:sz w:val="24"/>
-          <w:szCs w:val="24"/>
-          <w:lang w:val="pt-BR" w:eastAsia="en-US" w:bidi="ar-SA"/>
-        </w:rPr>
-        <w:t xml:space="preserve"> teste</w:t>
-      </w:r>
-      <w:r>
-        <w:rPr>
-          <w:rFonts w:eastAsia="Times New Roman" w:cs="Times New Roman" w:ascii="Times New Roman" w:hAnsi="Times New Roman"/>
-          <w:b w:val="false"/>
-          <w:bCs w:val="false"/>
-          <w:i w:val="false"/>
-          <w:iCs w:val="false"/>
-          <w:caps w:val="false"/>
-          <w:smallCaps w:val="false"/>
-          <w:color w:val="auto"/>
-          <w:kern w:val="0"/>
-          <w:sz w:val="24"/>
-          <w:szCs w:val="24"/>
-          <w:lang w:val="pt-BR" w:eastAsia="en-US" w:bidi="ar-SA"/>
-        </w:rPr>
-        <w:t>s do projeto,</w:t>
-      </w:r>
-      <w:r>
-        <w:rPr>
-          <w:rFonts w:eastAsia="Times New Roman" w:cs="Times New Roman" w:ascii="Times New Roman" w:hAnsi="Times New Roman"/>
-          <w:b w:val="false"/>
-          <w:bCs w:val="false"/>
-          <w:i w:val="false"/>
-          <w:iCs w:val="false"/>
-          <w:caps w:val="false"/>
-          <w:smallCaps w:val="false"/>
-          <w:color w:val="auto"/>
-          <w:kern w:val="0"/>
-          <w:sz w:val="24"/>
-          <w:szCs w:val="24"/>
-          <w:lang w:val="pt-BR" w:eastAsia="en-US" w:bidi="ar-SA"/>
-        </w:rPr>
-        <w:t xml:space="preserve"> </w:t>
-      </w:r>
-      <w:r>
-        <w:rPr>
-          <w:rFonts w:eastAsia="Times New Roman" w:cs="Times New Roman" w:ascii="Times New Roman" w:hAnsi="Times New Roman"/>
-          <w:b w:val="false"/>
-          <w:bCs w:val="false"/>
-          <w:i w:val="false"/>
-          <w:iCs w:val="false"/>
-          <w:caps w:val="false"/>
-          <w:smallCaps w:val="false"/>
-          <w:color w:val="auto"/>
-          <w:kern w:val="0"/>
-          <w:sz w:val="24"/>
-          <w:szCs w:val="24"/>
-          <w:lang w:val="pt-BR" w:eastAsia="en-US" w:bidi="ar-SA"/>
-        </w:rPr>
-        <w:t>utilizando o serviço de nuvem</w:t>
-      </w:r>
-      <w:r>
-        <w:rPr>
-          <w:rFonts w:eastAsia="Times New Roman" w:cs="Times New Roman" w:ascii="Times New Roman" w:hAnsi="Times New Roman"/>
-          <w:b w:val="false"/>
-          <w:bCs w:val="false"/>
-          <w:i w:val="false"/>
-          <w:iCs w:val="false"/>
-          <w:caps w:val="false"/>
-          <w:smallCaps w:val="false"/>
-          <w:color w:val="auto"/>
-          <w:kern w:val="0"/>
-          <w:sz w:val="24"/>
-          <w:szCs w:val="24"/>
-          <w:lang w:val="pt-BR" w:eastAsia="en-US" w:bidi="ar-SA"/>
-        </w:rPr>
-        <w:t xml:space="preserve"> Microsoft Azure,</w:t>
-      </w:r>
-      <w:r>
-        <w:rPr>
-          <w:rFonts w:eastAsia="Times New Roman" w:cs="Times New Roman" w:ascii="Times New Roman" w:hAnsi="Times New Roman"/>
-          <w:b w:val="false"/>
-          <w:bCs w:val="false"/>
-          <w:i w:val="false"/>
-          <w:iCs w:val="false"/>
-          <w:caps w:val="false"/>
-          <w:smallCaps w:val="false"/>
-          <w:sz w:val="24"/>
-          <w:szCs w:val="24"/>
-          <w:lang w:val="pt-BR"/>
-        </w:rPr>
-        <w:t xml:space="preserve"> para</w:t>
-      </w:r>
-      <w:r>
-        <w:rPr>
-          <w:rFonts w:eastAsia="Times New Roman" w:cs="Times New Roman" w:ascii="Times New Roman" w:hAnsi="Times New Roman"/>
-          <w:b w:val="false"/>
-          <w:bCs w:val="false"/>
-          <w:i w:val="false"/>
-          <w:iCs w:val="false"/>
-          <w:caps w:val="false"/>
-          <w:smallCaps w:val="false"/>
-          <w:sz w:val="24"/>
-          <w:szCs w:val="24"/>
-          <w:lang w:val="pt-BR"/>
-        </w:rPr>
-        <w:t xml:space="preserve"> que os clientes possam verificar se as </w:t>
-      </w:r>
-      <w:r>
-        <w:rPr>
-          <w:rFonts w:eastAsia="Times New Roman" w:cs="Times New Roman" w:ascii="Times New Roman" w:hAnsi="Times New Roman"/>
-          <w:b w:val="false"/>
-          <w:bCs w:val="false"/>
-          <w:i w:val="false"/>
-          <w:iCs w:val="false"/>
-          <w:caps w:val="false"/>
-          <w:smallCaps w:val="false"/>
-          <w:sz w:val="24"/>
-          <w:szCs w:val="24"/>
-          <w:lang w:val="pt-BR"/>
-        </w:rPr>
-        <w:t xml:space="preserve">páginas desenvolvidas estão de acordo com as necessidades </w:t>
-      </w:r>
-      <w:r>
-        <w:rPr>
-          <w:rFonts w:eastAsia="Times New Roman" w:cs="Times New Roman" w:ascii="Times New Roman" w:hAnsi="Times New Roman"/>
-          <w:b w:val="false"/>
-          <w:bCs w:val="false"/>
-          <w:i w:val="false"/>
-          <w:iCs w:val="false"/>
-          <w:caps w:val="false"/>
-          <w:smallCaps w:val="false"/>
-          <w:sz w:val="24"/>
-          <w:szCs w:val="24"/>
-          <w:lang w:val="pt-BR"/>
-        </w:rPr>
-        <w:t>anteriormente apresentadas.</w:t>
-      </w:r>
-    </w:p>
-    <w:p>
+          <w:lang w:val="pt-BR" w:eastAsia="pt-BR" w:bidi="ar-SA"/>
+        </w:rPr>
+        <w:t>Durante a Sprint 4 foram desenvolvidas novas funcionalidades do sistema de cadastro de corpo clínico, que são elas visualização, atualização e cadastro de unidades e listagem de médicos. Além disso, o sistema foi instalado provisoriamente na nuvem Azure, com o objetivo de que as funcionalidades implementadas até então, sejam testadas pelos clientes.</w:t>
+      </w:r>
+    </w:p>
+    <w:p xmlns:wp14="http://schemas.microsoft.com/office/word/2010/wordml" wp14:textId="77777777">
       <w:pPr>
         <w:pStyle w:val="ListParagraph"/>
         <w:tabs>
-          <w:tab w:val="left" w:pos="709" w:leader="none"/>
+          <w:tab w:val="left" w:leader="none" w:pos="709"/>
         </w:tabs>
-        <w:spacing w:lineRule="auto" w:line="360"/>
-        <w:ind w:left="2" w:firstLine="707"/>
-        <w:jc w:val="both"/>
-        <w:rPr>
-          <w:rFonts w:ascii="Calibri" w:hAnsi="Calibri" w:eastAsia="Calibri" w:cs=""/>
-          <w:color w:val="auto"/>
-          <w:sz w:val="22"/>
-          <w:szCs w:val="22"/>
-          <w:lang w:val="pt-BR" w:eastAsia="pt-BR" w:bidi="ar-SA"/>
-        </w:rPr>
-      </w:pPr>
-      <w:r>
-        <w:rPr>
-          <w:rFonts w:eastAsia="Calibri" w:cs=""/>
-          <w:color w:val="auto"/>
-          <w:sz w:val="22"/>
-          <w:szCs w:val="22"/>
-          <w:lang w:val="pt-BR" w:eastAsia="pt-BR" w:bidi="ar-SA"/>
-        </w:rPr>
-      </w:r>
-    </w:p>
-    <w:p>
-      <w:pPr>
-        <w:pStyle w:val="ListParagraph"/>
-        <w:tabs>
-          <w:tab w:val="left" w:pos="709" w:leader="none"/>
-        </w:tabs>
-        <w:spacing w:lineRule="auto" w:line="360"/>
+        <w:spacing w:line="360" w:lineRule="auto"/>
         <w:ind w:left="720" w:hanging="0"/>
         <w:jc w:val="both"/>
         <w:rPr>
@@ -2081,7 +1977,7 @@
       </w:pPr>
       <w:r>
         <w:rPr>
-          <w:rFonts w:eastAsia="Times New Roman" w:cs="Times New Roman" w:ascii="Times New Roman" w:hAnsi="Times New Roman"/>
+          <w:rFonts w:ascii="Times New Roman" w:hAnsi="Times New Roman" w:eastAsia="Times New Roman" w:cs="Times New Roman"/>
           <w:color w:val="auto"/>
           <w:kern w:val="0"/>
           <w:sz w:val="24"/>
@@ -2090,10 +1986,10 @@
         </w:rPr>
       </w:r>
     </w:p>
-    <w:p>
+    <w:p xmlns:wp14="http://schemas.microsoft.com/office/word/2010/wordml" wp14:textId="77777777">
       <w:pPr>
         <w:pStyle w:val="Ttulo1"/>
-        <w:spacing w:lineRule="auto" w:line="360"/>
+        <w:spacing w:line="360" w:lineRule="auto"/>
         <w:rPr>
           <w:rFonts w:ascii="Times New Roman" w:hAnsi="Times New Roman"/>
           <w:sz w:val="24"/>
@@ -2111,7 +2007,7 @@
         <w:t>4. Resultados</w:t>
       </w:r>
     </w:p>
-    <w:p>
+    <w:p xmlns:wp14="http://schemas.microsoft.com/office/word/2010/wordml" wp14:textId="77777777">
       <w:pPr>
         <w:pStyle w:val="Normal"/>
         <w:rPr>
@@ -2124,10 +2020,10 @@
         </w:rPr>
       </w:r>
     </w:p>
-    <w:p>
+    <w:p xmlns:wp14="http://schemas.microsoft.com/office/word/2010/wordml" wp14:textId="77777777">
       <w:pPr>
         <w:pStyle w:val="Normal"/>
-        <w:spacing w:lineRule="auto" w:line="360"/>
+        <w:spacing w:line="360" w:lineRule="auto"/>
         <w:rPr>
           <w:rFonts w:ascii="Times New Roman" w:hAnsi="Times New Roman"/>
           <w:szCs w:val="24"/>
@@ -2141,13 +2037,20 @@
           <w:lang w:val="pt-BR"/>
         </w:rPr>
         <w:tab/>
+      </w:r>
+      <w:r>
+        <w:rPr>
+          <w:rFonts w:ascii="Times New Roman" w:hAnsi="Times New Roman"/>
+          <w:szCs w:val="24"/>
+          <w:lang w:val="pt-BR"/>
+        </w:rPr>
         <w:t>Resultados do trabalho devem ser apresentados. Consiste da descrição técnica da solução desenvolvida. Use figuras e tabelas sempre que necessário. Todas as etapas descritas na metodologia devem ter seus resultados apresentados aqui. Uma subseção para apresentar a empresa ou área pode ser uma opção adotada.</w:t>
       </w:r>
     </w:p>
-    <w:p>
+    <w:p xmlns:wp14="http://schemas.microsoft.com/office/word/2010/wordml" wp14:textId="77777777">
       <w:pPr>
         <w:pStyle w:val="Normal"/>
-        <w:spacing w:lineRule="auto" w:line="360"/>
+        <w:spacing w:line="360" w:lineRule="auto"/>
         <w:ind w:firstLine="360"/>
         <w:rPr>
           <w:rFonts w:ascii="Times New Roman" w:hAnsi="Times New Roman"/>
@@ -2162,13 +2065,20 @@
           <w:lang w:val="pt-BR"/>
         </w:rPr>
         <w:tab/>
+      </w:r>
+      <w:r>
+        <w:rPr>
+          <w:rFonts w:ascii="Times New Roman" w:hAnsi="Times New Roman"/>
+          <w:szCs w:val="24"/>
+          <w:lang w:val="pt-BR"/>
+        </w:rPr>
         <w:t>Devem ser incluídas informações que permitam caracterizar a arquitetura do software, seus componentes arquiteturais, tecnologias envolvidas, frameworks utilizados, etc.</w:t>
       </w:r>
     </w:p>
-    <w:p>
+    <w:p xmlns:wp14="http://schemas.microsoft.com/office/word/2010/wordml" wp14:textId="77777777">
       <w:pPr>
         <w:pStyle w:val="Normal"/>
-        <w:spacing w:lineRule="auto" w:line="360"/>
+        <w:spacing w:line="360" w:lineRule="auto"/>
         <w:ind w:firstLine="360"/>
         <w:rPr>
           <w:rFonts w:ascii="Times New Roman" w:hAnsi="Times New Roman"/>
@@ -2183,14 +2093,28 @@
           <w:lang w:val="pt-BR"/>
         </w:rPr>
         <w:tab/>
+      </w:r>
+      <w:r>
+        <w:rPr>
+          <w:rFonts w:ascii="Times New Roman" w:hAnsi="Times New Roman"/>
+          <w:szCs w:val="24"/>
+          <w:lang w:val="pt-BR"/>
+        </w:rPr>
         <w:tab/>
+      </w:r>
+      <w:r>
+        <w:rPr>
+          <w:rFonts w:ascii="Times New Roman" w:hAnsi="Times New Roman"/>
+          <w:szCs w:val="24"/>
+          <w:lang w:val="pt-BR"/>
+        </w:rPr>
         <w:t xml:space="preserve">Devem ser apresentados os artefatos criados para a solução do problema (ex. software, protótipos, especificações de requisitos, modelagem de processos, documentos arquiteturais, etc). Os artefatos não devem ser apresentados na íntegra, mas o texto deve apresentar o que foi feito como solução para o problema apresentado. </w:t>
       </w:r>
     </w:p>
-    <w:p>
+    <w:p xmlns:wp14="http://schemas.microsoft.com/office/word/2010/wordml" wp14:textId="77777777">
       <w:pPr>
         <w:pStyle w:val="Normal"/>
-        <w:spacing w:lineRule="auto" w:line="360"/>
+        <w:spacing w:line="360" w:lineRule="auto"/>
         <w:ind w:firstLine="360"/>
         <w:rPr>
           <w:rFonts w:ascii="Times New Roman" w:hAnsi="Times New Roman"/>
@@ -2213,47 +2137,63 @@
         <w:t xml:space="preserve">Deve ter no mínimo: lista de requisitos (pode ser uma tabela), diagrama de classe e modelo relacional do banco de dados. </w:t>
       </w:r>
     </w:p>
-    <w:p>
+    <w:p xmlns:wp14="http://schemas.microsoft.com/office/word/2010/wordml" wp14:textId="77777777">
       <w:pPr>
         <w:pStyle w:val="Normal"/>
-        <w:spacing w:lineRule="auto" w:line="360"/>
+        <w:spacing w:line="360" w:lineRule="auto"/>
         <w:ind w:firstLine="360"/>
         <w:rPr>
           <w:rFonts w:ascii="Times New Roman" w:hAnsi="Times New Roman"/>
-          <w:szCs w:val="24"/>
-          <w:lang w:val="pt-BR"/>
-        </w:rPr>
-      </w:pPr>
-      <w:r>
-        <w:rPr>
-          <w:rFonts w:ascii="Times New Roman" w:hAnsi="Times New Roman"/>
-          <w:szCs w:val="24"/>
+          <w:lang w:val="pt-BR"/>
+        </w:rPr>
+      </w:pPr>
+      <w:r>
+        <w:rPr>
+          <w:rFonts w:ascii="Times New Roman" w:hAnsi="Times New Roman"/>
           <w:lang w:val="pt-BR"/>
         </w:rPr>
         <w:t xml:space="preserve">Apresente também as telas da aplicação e uma explicação de como usá-las. O código fonte deve ser disponibilizado em um repositório público no </w:t>
       </w:r>
-      <w:r>
-        <w:rPr>
-          <w:rFonts w:ascii="Times New Roman" w:hAnsi="Times New Roman"/>
-          <w:b/>
-          <w:szCs w:val="24"/>
+      <w:proofErr w:type="spellStart"/>
+      <w:r>
+        <w:rPr>
+          <w:rFonts w:ascii="Times New Roman" w:hAnsi="Times New Roman"/>
+          <w:b w:val="1"/>
+          <w:bCs w:val="1"/>
+          <w:i w:val="1"/>
+          <w:iCs w:val="1"/>
           <w:lang w:val="pt-BR"/>
         </w:rPr>
         <w:t>GithubClassroom</w:t>
       </w:r>
-      <w:r>
-        <w:rPr>
-          <w:rFonts w:ascii="Times New Roman" w:hAnsi="Times New Roman"/>
-          <w:szCs w:val="24"/>
-          <w:lang w:val="pt-BR"/>
-        </w:rPr>
-        <w:t>. O link para o repositório deve estar no Trabalho. Colocar também o link da aplicação.</w:t>
-      </w:r>
-    </w:p>
-    <w:p>
+      <w:proofErr w:type="spellEnd"/>
+      <w:r>
+        <w:rPr>
+          <w:rFonts w:ascii="Times New Roman" w:hAnsi="Times New Roman"/>
+          <w:lang w:val="pt-BR"/>
+        </w:rPr>
+        <w:t xml:space="preserve">. O link para o repositório deve estar no Trabalho. Colocar </w:t>
+      </w:r>
+      <w:r>
+        <w:rPr>
+          <w:rFonts w:ascii="Times New Roman" w:hAnsi="Times New Roman"/>
+          <w:u w:val="single"/>
+          <w:lang w:val="pt-BR"/>
+        </w:rPr>
+        <w:t>também</w:t>
+      </w:r>
+      <w:r>
+        <w:rPr>
+          <w:rFonts w:ascii="Times New Roman" w:hAnsi="Times New Roman"/>
+          <w:lang w:val="pt-BR"/>
+        </w:rPr>
+        <w:t xml:space="preserve"> o link da aplicação.</w:t>
+      </w:r>
+    </w:p>
+    <w:p xmlns:wp14="http://schemas.microsoft.com/office/word/2010/wordml" wp14:textId="77777777">
       <w:pPr>
         <w:pStyle w:val="Normal"/>
-        <w:spacing w:lineRule="auto" w:line="360"/>
+        <w:spacing w:line="360" w:lineRule="auto"/>
         <w:rPr>
           <w:rFonts w:ascii="Times New Roman" w:hAnsi="Times New Roman"/>
           <w:lang w:val="pt-BR"/>
@@ -2275,28 +2215,28 @@
         <w:t>Veja os exemplos de uso de Figuras e Tabelas. Todas as figuras e tabelas devem ser referenciadas no texto. Por exemplo, deve haver uma frase assim “A Figura 1 mostra ...”</w:t>
       </w:r>
     </w:p>
-    <w:p>
+    <w:p xmlns:wp14="http://schemas.microsoft.com/office/word/2010/wordml" wp14:textId="77777777">
       <w:pPr>
         <w:pStyle w:val="Normal"/>
-        <w:spacing w:lineRule="auto" w:line="360"/>
-        <w:rPr>
-          <w:rFonts w:ascii="Times New Roman" w:hAnsi="Times New Roman"/>
-          <w:szCs w:val="24"/>
-          <w:lang w:val="pt-BR"/>
-        </w:rPr>
-      </w:pPr>
-      <w:r>
-        <w:rPr>
-          <w:rFonts w:ascii="Times New Roman" w:hAnsi="Times New Roman"/>
-          <w:szCs w:val="24"/>
-          <w:lang w:val="pt-BR"/>
-        </w:rPr>
-      </w:r>
-    </w:p>
-    <w:p>
+        <w:spacing w:line="360" w:lineRule="auto"/>
+        <w:rPr>
+          <w:rFonts w:ascii="Times New Roman" w:hAnsi="Times New Roman"/>
+          <w:szCs w:val="24"/>
+          <w:lang w:val="pt-BR"/>
+        </w:rPr>
+      </w:pPr>
+      <w:r>
+        <w:rPr>
+          <w:rFonts w:ascii="Times New Roman" w:hAnsi="Times New Roman"/>
+          <w:szCs w:val="24"/>
+          <w:lang w:val="pt-BR"/>
+        </w:rPr>
+      </w:r>
+    </w:p>
+    <w:p xmlns:wp14="http://schemas.microsoft.com/office/word/2010/wordml" wp14:textId="77777777">
       <w:pPr>
         <w:pStyle w:val="Figura"/>
-        <w:spacing w:lineRule="auto" w:line="360"/>
+        <w:spacing w:line="360" w:lineRule="auto"/>
         <w:rPr>
           <w:rFonts w:ascii="Times New Roman" w:hAnsi="Times New Roman"/>
           <w:szCs w:val="24"/>
@@ -2305,7 +2245,7 @@
       <w:r>
         <w:rPr/>
         <w:drawing>
-          <wp:inline distT="0" distB="0" distL="0" distR="0">
+          <wp:inline xmlns:wp14="http://schemas.microsoft.com/office/word/2010/wordprocessingDrawing" distT="0" distB="0" distL="0" distR="0" wp14:anchorId="15F6BD9C" wp14:editId="7777777">
             <wp:extent cx="3108960" cy="2838450"/>
             <wp:effectExtent l="0" t="0" r="0" b="0"/>
             <wp:docPr id="3" name="Imagem 1" descr="cart10"/>
@@ -2345,10 +2285,10 @@
         </w:drawing>
       </w:r>
     </w:p>
-    <w:p>
+    <w:p xmlns:wp14="http://schemas.microsoft.com/office/word/2010/wordml" wp14:textId="77777777">
       <w:pPr>
         <w:pStyle w:val="Caption"/>
-        <w:spacing w:lineRule="auto" w:line="360"/>
+        <w:spacing w:line="360" w:lineRule="auto"/>
         <w:rPr>
           <w:rFonts w:ascii="Times New Roman" w:hAnsi="Times New Roman"/>
           <w:sz w:val="24"/>
@@ -2412,10 +2352,10 @@
         <w:t>. A typical figure</w:t>
       </w:r>
     </w:p>
-    <w:p>
+    <w:p xmlns:wp14="http://schemas.microsoft.com/office/word/2010/wordml" wp14:textId="77777777">
       <w:pPr>
         <w:pStyle w:val="Caption"/>
-        <w:spacing w:lineRule="auto" w:line="360"/>
+        <w:spacing w:line="360" w:lineRule="auto"/>
         <w:rPr>
           <w:rFonts w:ascii="Times New Roman" w:hAnsi="Times New Roman"/>
           <w:sz w:val="24"/>
@@ -2431,42 +2371,45 @@
         <w:t>Table 1. Variables to be considered on the evaluation of interaction techniques</w:t>
       </w:r>
     </w:p>
-    <w:p>
+    <w:p xmlns:wp14="http://schemas.microsoft.com/office/word/2010/wordml" wp14:textId="77777777">
       <w:pPr>
         <w:pStyle w:val="Figura"/>
-        <w:spacing w:lineRule="auto" w:line="360"/>
-        <w:rPr>
-          <w:rFonts w:ascii="Times New Roman" w:hAnsi="Times New Roman"/>
-        </w:rPr>
-      </w:pPr>
-      <w:r>
-        <w:rPr/>
+        <w:spacing w:line="360" w:lineRule="auto"/>
+        <w:rPr>
+          <w:rFonts w:ascii="Times New Roman" w:hAnsi="Times New Roman"/>
+        </w:rPr>
+      </w:pPr>
+      <w:r>
         <w:drawing>
-          <wp:inline distT="0" distB="0" distL="114935" distR="114935">
+          <wp:inline xmlns:wp14="http://schemas.microsoft.com/office/word/2010/wordprocessingDrawing" wp14:editId="0FBB35A8" wp14:anchorId="2522DD0A">
             <wp:extent cx="3928110" cy="2326005"/>
             <wp:effectExtent l="0" t="0" r="0" b="0"/>
-            <wp:docPr id="4" name="Imagem 2" descr="table"/>
+            <wp:docPr id="4" name="Imagem 2" descr="table" title=""/>
             <wp:cNvGraphicFramePr>
-              <a:graphicFrameLocks xmlns:a="http://schemas.openxmlformats.org/drawingml/2006/main" noChangeAspect="1"/>
+              <a:graphicFrameLocks noChangeAspect="1"/>
             </wp:cNvGraphicFramePr>
-            <a:graphic xmlns:a="http://schemas.openxmlformats.org/drawingml/2006/main">
+            <a:graphic>
               <a:graphicData uri="http://schemas.openxmlformats.org/drawingml/2006/picture">
-                <pic:pic xmlns:pic="http://schemas.openxmlformats.org/drawingml/2006/picture">
+                <pic:pic>
                   <pic:nvPicPr>
-                    <pic:cNvPr id="4" name="Imagem 2" descr="table"/>
-                    <pic:cNvPicPr>
-                      <a:picLocks noChangeAspect="1" noChangeArrowheads="1"/>
-                    </pic:cNvPicPr>
+                    <pic:cNvPr id="0" name="Imagem 2"/>
+                    <pic:cNvPicPr/>
                   </pic:nvPicPr>
                   <pic:blipFill>
-                    <a:blip r:embed="rId4"/>
+                    <a:blip r:embed="R3f3ed7d43bb948d4">
+                      <a:extLst xmlns:a="http://schemas.openxmlformats.org/drawingml/2006/main">
+                        <a:ext xmlns:a="http://schemas.openxmlformats.org/drawingml/2006/main" uri="{28A0092B-C50C-407E-A947-70E740481C1C}">
+                          <a14:useLocalDpi xmlns:a14="http://schemas.microsoft.com/office/drawing/2010/main" val="0"/>
+                        </a:ext>
+                      </a:extLst>
+                    </a:blip>
                     <a:srcRect l="1800" t="2265" r="1130" b="1126"/>
                     <a:stretch>
                       <a:fillRect/>
                     </a:stretch>
                   </pic:blipFill>
-                  <pic:spPr bwMode="auto">
-                    <a:xfrm>
+                  <pic:spPr>
+                    <a:xfrm rot="0" flipH="0" flipV="0">
                       <a:off x="0" y="0"/>
                       <a:ext cx="3928110" cy="2326005"/>
                     </a:xfrm>
@@ -2481,28 +2424,28 @@
         </w:drawing>
       </w:r>
     </w:p>
-    <w:p>
+    <w:p xmlns:wp14="http://schemas.microsoft.com/office/word/2010/wordml" wp14:textId="77777777">
       <w:pPr>
         <w:pStyle w:val="Normal"/>
-        <w:spacing w:lineRule="auto" w:line="360"/>
-        <w:rPr>
-          <w:rFonts w:ascii="Times New Roman" w:hAnsi="Times New Roman"/>
-          <w:szCs w:val="24"/>
-          <w:lang w:val="pt-BR"/>
-        </w:rPr>
-      </w:pPr>
-      <w:r>
-        <w:rPr>
-          <w:rFonts w:ascii="Times New Roman" w:hAnsi="Times New Roman"/>
-          <w:szCs w:val="24"/>
-          <w:lang w:val="pt-BR"/>
-        </w:rPr>
-      </w:r>
-    </w:p>
-    <w:p>
+        <w:spacing w:line="360" w:lineRule="auto"/>
+        <w:rPr>
+          <w:rFonts w:ascii="Times New Roman" w:hAnsi="Times New Roman"/>
+          <w:szCs w:val="24"/>
+          <w:lang w:val="pt-BR"/>
+        </w:rPr>
+      </w:pPr>
+      <w:r>
+        <w:rPr>
+          <w:rFonts w:ascii="Times New Roman" w:hAnsi="Times New Roman"/>
+          <w:szCs w:val="24"/>
+          <w:lang w:val="pt-BR"/>
+        </w:rPr>
+      </w:r>
+    </w:p>
+    <w:p xmlns:wp14="http://schemas.microsoft.com/office/word/2010/wordml" wp14:textId="77777777">
       <w:pPr>
         <w:pStyle w:val="Normal"/>
-        <w:spacing w:lineRule="auto" w:line="360"/>
+        <w:spacing w:line="360" w:lineRule="auto"/>
         <w:rPr>
           <w:rFonts w:ascii="Times New Roman" w:hAnsi="Times New Roman"/>
           <w:b/>
@@ -2521,10 +2464,10 @@
         <w:t>Link do vídeo:</w:t>
       </w:r>
     </w:p>
-    <w:p>
+    <w:p xmlns:wp14="http://schemas.microsoft.com/office/word/2010/wordml" wp14:textId="77777777">
       <w:pPr>
         <w:pStyle w:val="Normal"/>
-        <w:spacing w:lineRule="auto" w:line="360"/>
+        <w:spacing w:line="360" w:lineRule="auto"/>
         <w:rPr>
           <w:rFonts w:ascii="Times New Roman" w:hAnsi="Times New Roman"/>
           <w:b/>
@@ -2543,10 +2486,10 @@
         <w:t>Link do repositório:</w:t>
       </w:r>
     </w:p>
-    <w:p>
+    <w:p xmlns:wp14="http://schemas.microsoft.com/office/word/2010/wordml" wp14:textId="77777777">
       <w:pPr>
         <w:pStyle w:val="Normal"/>
-        <w:spacing w:lineRule="auto" w:line="360"/>
+        <w:spacing w:line="360" w:lineRule="auto"/>
         <w:rPr>
           <w:rFonts w:ascii="Times New Roman" w:hAnsi="Times New Roman"/>
           <w:b/>
@@ -2565,30 +2508,30 @@
         <w:t>Link da apresentação:</w:t>
       </w:r>
     </w:p>
-    <w:p>
+    <w:p xmlns:wp14="http://schemas.microsoft.com/office/word/2010/wordml" wp14:textId="77777777">
       <w:pPr>
         <w:pStyle w:val="Ttulo1"/>
-        <w:spacing w:lineRule="auto" w:line="360"/>
-        <w:rPr>
-          <w:rFonts w:ascii="Times New Roman" w:hAnsi="Times New Roman"/>
-          <w:sz w:val="24"/>
-          <w:szCs w:val="24"/>
-          <w:lang w:val="pt-BR"/>
-        </w:rPr>
-      </w:pPr>
-      <w:r>
-        <w:rPr>
-          <w:rFonts w:ascii="Times New Roman" w:hAnsi="Times New Roman"/>
-          <w:sz w:val="24"/>
-          <w:szCs w:val="24"/>
-          <w:lang w:val="pt-BR"/>
-        </w:rPr>
-      </w:r>
-    </w:p>
-    <w:p>
+        <w:spacing w:line="360" w:lineRule="auto"/>
+        <w:rPr>
+          <w:rFonts w:ascii="Times New Roman" w:hAnsi="Times New Roman"/>
+          <w:sz w:val="24"/>
+          <w:szCs w:val="24"/>
+          <w:lang w:val="pt-BR"/>
+        </w:rPr>
+      </w:pPr>
+      <w:r>
+        <w:rPr>
+          <w:rFonts w:ascii="Times New Roman" w:hAnsi="Times New Roman"/>
+          <w:sz w:val="24"/>
+          <w:szCs w:val="24"/>
+          <w:lang w:val="pt-BR"/>
+        </w:rPr>
+      </w:r>
+    </w:p>
+    <w:p xmlns:wp14="http://schemas.microsoft.com/office/word/2010/wordml" wp14:textId="77777777">
       <w:pPr>
         <w:pStyle w:val="Ttulo1"/>
-        <w:spacing w:lineRule="auto" w:line="360"/>
+        <w:spacing w:line="360" w:lineRule="auto"/>
         <w:rPr>
           <w:rFonts w:ascii="Times New Roman" w:hAnsi="Times New Roman"/>
           <w:sz w:val="24"/>
@@ -2606,7 +2549,7 @@
         <w:t>5. Conclusões e trabalhos futuros</w:t>
       </w:r>
     </w:p>
-    <w:p>
+    <w:p xmlns:wp14="http://schemas.microsoft.com/office/word/2010/wordml" wp14:textId="77777777">
       <w:pPr>
         <w:pStyle w:val="Normal"/>
         <w:rPr>
@@ -2619,10 +2562,10 @@
         </w:rPr>
       </w:r>
     </w:p>
-    <w:p>
+    <w:p xmlns:wp14="http://schemas.microsoft.com/office/word/2010/wordml" wp14:textId="77777777">
       <w:pPr>
         <w:pStyle w:val="Normal"/>
-        <w:spacing w:lineRule="auto" w:line="360"/>
+        <w:spacing w:line="360" w:lineRule="auto"/>
         <w:rPr>
           <w:rFonts w:ascii="Times New Roman" w:hAnsi="Times New Roman"/>
           <w:szCs w:val="24"/>
@@ -2636,13 +2579,20 @@
           <w:lang w:val="pt-BR"/>
         </w:rPr>
         <w:tab/>
+      </w:r>
+      <w:r>
+        <w:rPr>
+          <w:rFonts w:ascii="Times New Roman" w:hAnsi="Times New Roman"/>
+          <w:szCs w:val="24"/>
+          <w:lang w:val="pt-BR"/>
+        </w:rPr>
         <w:t>A conclusão deve iniciar resgatando o objetivo do trabalho e os principais resultados alcançados. Em seguida, devem ser apresentados os trabalhos futuros.</w:t>
       </w:r>
     </w:p>
-    <w:p>
+    <w:p xmlns:wp14="http://schemas.microsoft.com/office/word/2010/wordml" wp14:textId="77777777">
       <w:pPr>
         <w:pStyle w:val="Normal"/>
-        <w:spacing w:lineRule="auto" w:line="360"/>
+        <w:spacing w:line="360" w:lineRule="auto"/>
         <w:ind w:firstLine="360"/>
         <w:rPr>
           <w:rFonts w:ascii="Times New Roman" w:hAnsi="Times New Roman"/>
@@ -2659,13 +2609,20 @@
           <w:lang w:val="pt-BR"/>
         </w:rPr>
         <w:tab/>
+      </w:r>
+      <w:r>
+        <w:rPr>
+          <w:rFonts w:ascii="Times New Roman" w:hAnsi="Times New Roman"/>
+          <w:szCs w:val="24"/>
+          <w:lang w:val="pt-BR"/>
+        </w:rPr>
         <w:t xml:space="preserve">Acrescentar aqui a tabulação da estatística de avaliação da aplicação (questionário de avaliação final da ferramenta). </w:t>
       </w:r>
     </w:p>
-    <w:p>
+    <w:p xmlns:wp14="http://schemas.microsoft.com/office/word/2010/wordml" wp14:textId="77777777">
       <w:pPr>
         <w:pStyle w:val="Ttulo1"/>
-        <w:spacing w:lineRule="auto" w:line="360"/>
+        <w:spacing w:line="360" w:lineRule="auto"/>
         <w:rPr>
           <w:rFonts w:ascii="Times New Roman" w:hAnsi="Times New Roman"/>
           <w:sz w:val="24"/>
@@ -2683,26 +2640,26 @@
         <w:t>Referências</w:t>
       </w:r>
     </w:p>
-    <w:p>
+    <w:p xmlns:wp14="http://schemas.microsoft.com/office/word/2010/wordml" wp14:textId="77777777">
       <w:pPr>
         <w:pStyle w:val="Reference"/>
-        <w:spacing w:lineRule="auto" w:line="360"/>
-        <w:rPr>
-          <w:rFonts w:ascii="Times New Roman" w:hAnsi="Times New Roman"/>
-          <w:lang w:val="pt-BR"/>
-        </w:rPr>
-      </w:pPr>
-      <w:r>
-        <w:rPr>
-          <w:rFonts w:ascii="Times New Roman" w:hAnsi="Times New Roman"/>
-          <w:lang w:val="pt-BR"/>
-        </w:rPr>
-      </w:r>
-    </w:p>
-    <w:p>
+        <w:spacing w:line="360" w:lineRule="auto"/>
+        <w:rPr>
+          <w:rFonts w:ascii="Times New Roman" w:hAnsi="Times New Roman"/>
+          <w:lang w:val="pt-BR"/>
+        </w:rPr>
+      </w:pPr>
+      <w:r>
+        <w:rPr>
+          <w:rFonts w:ascii="Times New Roman" w:hAnsi="Times New Roman"/>
+          <w:lang w:val="pt-BR"/>
+        </w:rPr>
+      </w:r>
+    </w:p>
+    <w:p xmlns:wp14="http://schemas.microsoft.com/office/word/2010/wordml" wp14:textId="77777777">
       <w:pPr>
         <w:pStyle w:val="Reference"/>
-        <w:spacing w:lineRule="auto" w:line="360"/>
+        <w:spacing w:line="360" w:lineRule="auto"/>
         <w:rPr>
           <w:rFonts w:ascii="Times New Roman" w:hAnsi="Times New Roman"/>
           <w:lang w:val="pt-BR"/>
@@ -2732,10 +2689,10 @@
         <w:t>. Acessado em: 25 de ago. 2021.</w:t>
       </w:r>
     </w:p>
-    <w:p>
+    <w:p xmlns:wp14="http://schemas.microsoft.com/office/word/2010/wordml" wp14:textId="77777777">
       <w:pPr>
         <w:pStyle w:val="Reference"/>
-        <w:spacing w:lineRule="auto" w:line="360"/>
+        <w:spacing w:line="360" w:lineRule="auto"/>
         <w:rPr>
           <w:rFonts w:ascii="Times New Roman" w:hAnsi="Times New Roman"/>
           <w:lang w:val="pt-BR"/>
@@ -2764,10 +2721,10 @@
         <w:t>. Acessado em: 18 de ago. 2021.</w:t>
       </w:r>
     </w:p>
-    <w:p>
+    <w:p xmlns:wp14="http://schemas.microsoft.com/office/word/2010/wordml" wp14:textId="77777777">
       <w:pPr>
         <w:pStyle w:val="Reference"/>
-        <w:spacing w:lineRule="auto" w:line="360"/>
+        <w:spacing w:line="360" w:lineRule="auto"/>
         <w:rPr>
           <w:rFonts w:ascii="Times" w:hAnsi="Times" w:eastAsia="Times New Roman" w:cs="Times New Roman"/>
           <w:color w:val="auto"/>
@@ -2809,10 +2766,10 @@
         <w:t>. Acessado em: 18 de ago. 2021.</w:t>
       </w:r>
     </w:p>
-    <w:p>
+    <w:p xmlns:wp14="http://schemas.microsoft.com/office/word/2010/wordml" wp14:textId="77777777">
       <w:pPr>
         <w:pStyle w:val="Reference"/>
-        <w:spacing w:lineRule="auto" w:line="360"/>
+        <w:spacing w:line="360" w:lineRule="auto"/>
         <w:rPr>
           <w:rFonts w:ascii="Times New Roman" w:hAnsi="Times New Roman"/>
           <w:lang w:val="pt-BR"/>
@@ -2842,10 +2799,10 @@
         <w:t>. Acessado em: 28 de ago. 2021.</w:t>
       </w:r>
     </w:p>
-    <w:p>
+    <w:p xmlns:wp14="http://schemas.microsoft.com/office/word/2010/wordml" wp14:textId="77777777">
       <w:pPr>
         <w:pStyle w:val="Reference"/>
-        <w:spacing w:lineRule="auto" w:line="360"/>
+        <w:spacing w:line="360" w:lineRule="auto"/>
         <w:rPr>
           <w:rFonts w:ascii="Times" w:hAnsi="Times" w:eastAsia="Times New Roman" w:cs="Times New Roman"/>
           <w:color w:val="auto"/>
@@ -2887,10 +2844,10 @@
         <w:t>. Acessado em: 25 de ago. 2021.</w:t>
       </w:r>
     </w:p>
-    <w:p>
+    <w:p xmlns:wp14="http://schemas.microsoft.com/office/word/2010/wordml" wp14:textId="77777777">
       <w:pPr>
         <w:pStyle w:val="Reference"/>
-        <w:spacing w:lineRule="auto" w:line="360"/>
+        <w:spacing w:line="360" w:lineRule="auto"/>
         <w:rPr>
           <w:rFonts w:ascii="Times" w:hAnsi="Times" w:eastAsia="Times New Roman" w:cs="Times New Roman"/>
           <w:color w:val="auto"/>
@@ -2947,7 +2904,7 @@
       </w:r>
       <w:r>
         <w:rPr>
-          <w:rFonts w:eastAsia="Times New Roman" w:cs="Times New Roman" w:ascii="Times New Roman" w:hAnsi="Times New Roman"/>
+          <w:rFonts w:ascii="Times New Roman" w:hAnsi="Times New Roman" w:eastAsia="Times New Roman" w:cs="Times New Roman"/>
           <w:color w:val="auto"/>
           <w:sz w:val="24"/>
           <w:szCs w:val="24"/>
@@ -2958,8 +2915,8 @@
     </w:p>
     <w:sectPr>
       <w:type w:val="continuous"/>
-      <w:pgSz w:w="11906" w:h="16838"/>
-      <w:pgMar w:left="1701" w:right="1701" w:header="964" w:top="1985" w:footer="0" w:bottom="1418" w:gutter="0"/>
+      <w:pgSz w:w="11906" w:h="16838" w:orient="portrait"/>
+      <w:pgMar w:top="1985" w:right="1701" w:bottom="1418" w:left="1701" w:header="964" w:footer="0" w:gutter="0"/>
       <w:formProt w:val="false"/>
       <w:textDirection w:val="lrTb"/>
       <w:docGrid w:type="default" w:linePitch="600" w:charSpace="32768"/>
@@ -2969,13 +2926,13 @@
 </file>
 
 <file path=word/header1.xml><?xml version="1.0" encoding="utf-8"?>
-<w:hdr xmlns:o="urn:schemas-microsoft-com:office:office" xmlns:r="http://schemas.openxmlformats.org/officeDocument/2006/relationships" xmlns:v="urn:schemas-microsoft-com:vml" xmlns:w="http://schemas.openxmlformats.org/wordprocessingml/2006/main" xmlns:w10="urn:schemas-microsoft-com:office:word" xmlns:wp="http://schemas.openxmlformats.org/drawingml/2006/wordprocessingDrawing" xmlns:wps="http://schemas.microsoft.com/office/word/2010/wordprocessingShape" xmlns:wpg="http://schemas.microsoft.com/office/word/2010/wordprocessingGroup" xmlns:mc="http://schemas.openxmlformats.org/markup-compatibility/2006" xmlns:wp14="http://schemas.microsoft.com/office/word/2010/wordprocessingDrawing" xmlns:w14="http://schemas.microsoft.com/office/word/2010/wordml" mc:Ignorable="w14 wp14">
-  <w:p>
+<w:hdr xmlns:o="urn:schemas-microsoft-com:office:office" xmlns:r="http://schemas.openxmlformats.org/officeDocument/2006/relationships" xmlns:v="urn:schemas-microsoft-com:vml" xmlns:w="http://schemas.openxmlformats.org/wordprocessingml/2006/main" xmlns:w10="urn:schemas-microsoft-com:office:word" xmlns:wp="http://schemas.openxmlformats.org/drawingml/2006/wordprocessingDrawing" xmlns:wps="http://schemas.microsoft.com/office/word/2010/wordprocessingShape" xmlns:wpg="http://schemas.microsoft.com/office/word/2010/wordprocessingGroup" xmlns:mc="http://schemas.openxmlformats.org/markup-compatibility/2006" xmlns:wp14="http://schemas.microsoft.com/office/word/2010/wordprocessingDrawing" xmlns:w14="http://schemas.microsoft.com/office/word/2010/wordml" xmlns:a="http://schemas.openxmlformats.org/drawingml/2006/main" mc:Ignorable="w14 wp14">
+  <w:p xmlns:wp14="http://schemas.microsoft.com/office/word/2010/wordml" wp14:textId="77777777">
     <w:pPr>
       <w:pStyle w:val="Normal"/>
       <w:tabs>
-        <w:tab w:val="left" w:pos="720" w:leader="none"/>
-        <w:tab w:val="right" w:pos="9356" w:leader="none"/>
+        <w:tab w:val="left" w:leader="none" w:pos="720"/>
+        <w:tab w:val="right" w:leader="none" w:pos="9356"/>
       </w:tabs>
       <w:spacing w:before="120" w:after="0"/>
       <w:rPr/>
@@ -2985,7 +2942,7 @@
       <mc:AlternateContent>
         <mc:Choice Requires="wps">
           <w:drawing>
-            <wp:anchor behindDoc="1" distT="0" distB="0" distL="0" distR="0" simplePos="0" locked="0" layoutInCell="0" allowOverlap="1" relativeHeight="12" wp14:anchorId="782052E6">
+            <wp:anchor xmlns:wp14="http://schemas.microsoft.com/office/word/2010/wordprocessingDrawing" distT="0" distB="0" distL="0" distR="0" simplePos="0" relativeHeight="12" behindDoc="1" locked="0" layoutInCell="0" allowOverlap="1" wp14:anchorId="782052E6" wp14:editId="7777777">
               <wp:simplePos x="0" y="0"/>
               <wp:positionH relativeFrom="margin">
                 <wp:align>inside</wp:align>
@@ -2993,7 +2950,7 @@
               <wp:positionV relativeFrom="paragraph">
                 <wp:posOffset>635</wp:posOffset>
               </wp:positionV>
-              <wp:extent cx="19050" cy="250825"/>
+              <wp:extent cx="18415" cy="250825"/>
               <wp:effectExtent l="0" t="0" r="0" b="0"/>
               <wp:wrapSquare wrapText="bothSides"/>
               <wp:docPr id="1" name="Quadro1"/>
@@ -3004,7 +2961,7 @@
                     <wps:spPr>
                       <a:xfrm>
                         <a:off x="0" y="0"/>
-                        <a:ext cx="18360" cy="250200"/>
+                        <a:ext cx="17640" cy="250200"/>
                       </a:xfrm>
                       <a:prstGeom prst="rect">
                         <a:avLst/>
@@ -3022,7 +2979,7 @@
                     </wps:style>
                     <wps:txbx>
                       <w:txbxContent>
-                        <w:p>
+                        <w:p xmlns:wp14="http://schemas.microsoft.com/office/word/2010/wordml" wp14:textId="77777777">
                           <w:pPr>
                             <w:pStyle w:val="Normal"/>
                             <w:spacing w:before="120" w:after="0"/>
@@ -3038,7 +2995,7 @@
                         </w:p>
                       </w:txbxContent>
                     </wps:txbx>
-                    <wps:bodyPr lIns="0" rIns="0" tIns="0" bIns="0">
+                    <wps:bodyPr lIns="0" tIns="0" rIns="0" bIns="0">
                       <a:spAutoFit/>
                     </wps:bodyPr>
                   </wps:wsp>
@@ -3048,13 +3005,13 @@
           </w:drawing>
         </mc:Choice>
         <mc:Fallback>
-          <w:pict>
-            <v:rect id="shape_0" ID="Quadro1" stroked="f" style="position:absolute;margin-left:0pt;margin-top:0.05pt;width:1.4pt;height:19.65pt;mso-wrap-style:none;v-text-anchor:middle;mso-position-horizontal:inside;mso-position-horizontal-relative:margin" wp14:anchorId="782052E6">
-              <v:fill o:detectmouseclick="t" on="false"/>
+          <w:pict w14:anchorId="472E4A08">
+            <v:rect xmlns:wp14="http://schemas.microsoft.com/office/word/2010/wordprocessingDrawing" id="shape_0" style="position:absolute;margin-left:0pt;margin-top:0.05pt;width:1.35pt;height:19.65pt;mso-wrap-style:none;v-text-anchor:middle;mso-position-horizontal:inside;mso-position-horizontal-relative:margin" stroked="f" ID="Quadro1" wp14:anchorId="782052E6">
+              <v:fill on="false" o:detectmouseclick="t"/>
               <v:stroke color="#3465a4" joinstyle="round" endcap="flat"/>
               <v:textbox>
                 <w:txbxContent>
-                  <w:p>
+                  <w:p xmlns:wp14="http://schemas.microsoft.com/office/word/2010/wordml" wp14:textId="77777777">
                     <w:pPr>
                       <w:pStyle w:val="Normal"/>
                       <w:spacing w:before="120" w:after="0"/>
@@ -3080,6 +3037,56 @@
 </w:hdr>
 </file>
 
+<file path=word/intelligence.xml><?xml version="1.0" encoding="utf-8"?>
+<int:Intelligence xmlns:int="http://schemas.microsoft.com/office/intelligence/2019/intelligence">
+  <int:IntelligenceSettings/>
+  <int:Manifest>
+    <int:WordHash hashCode="ZNpzYywxmp626L" id="fmJRZJ93"/>
+    <int:WordHash hashCode="nsyEWepfOfnaVc" id="eGdIlrz0"/>
+    <int:WordHash hashCode="dUoI3fi8sc8i8x" id="OYKOa99S"/>
+    <int:WordHash hashCode="tuE61T2OxBsDTE" id="ZyhxIrRa"/>
+    <int:WordHash hashCode="lpCVC/eNaQSeuR" id="oUQyQqau"/>
+    <int:WordHash hashCode="Z2h5zom/c9EO0+" id="2K2HB6e3"/>
+    <int:WordHash hashCode="RTypTB4Qs4Ucot" id="wBvW6wa2"/>
+    <int:WordHash hashCode="9vHVGH60xig5Hl" id="1LRAdbLA"/>
+    <int:WordHash hashCode="HDJWrCIv8NQl9m" id="GEp8+Ymc"/>
+    <int:ParagraphRange paragraphId="971550971" textId="136992994" start="514" length="3" invalidationStart="514" invalidationLength="3" id="tHXw7aXK"/>
+  </int:Manifest>
+  <int:Observations>
+    <int:Content id="fmJRZJ93">
+      <int:Rejection type="LegacyProofing"/>
+    </int:Content>
+    <int:Content id="eGdIlrz0">
+      <int:Rejection type="LegacyProofing"/>
+    </int:Content>
+    <int:Content id="OYKOa99S">
+      <int:Rejection type="LegacyProofing"/>
+    </int:Content>
+    <int:Content id="ZyhxIrRa">
+      <int:Rejection type="LegacyProofing"/>
+    </int:Content>
+    <int:Content id="oUQyQqau">
+      <int:Rejection type="LegacyProofing"/>
+    </int:Content>
+    <int:Content id="2K2HB6e3">
+      <int:Rejection type="LegacyProofing"/>
+    </int:Content>
+    <int:Content id="wBvW6wa2">
+      <int:Rejection type="LegacyProofing"/>
+    </int:Content>
+    <int:Content id="1LRAdbLA">
+      <int:Rejection type="LegacyProofing"/>
+    </int:Content>
+    <int:Content id="GEp8+Ymc">
+      <int:Rejection type="LegacyProofing"/>
+    </int:Content>
+    <int:Content id="tHXw7aXK">
+      <int:Rejection type="LegacyProofing"/>
+    </int:Content>
+  </int:Observations>
+</int:Intelligence>
+</file>
+
 <file path=word/numbering.xml><?xml version="1.0" encoding="utf-8"?>
 <w:numbering xmlns:w="http://schemas.openxmlformats.org/wordprocessingml/2006/main" xmlns:o="urn:schemas-microsoft-com:office:office" xmlns:r="http://schemas.openxmlformats.org/officeDocument/2006/relationships" xmlns:v="urn:schemas-microsoft-com:vml" xmlns:mc="http://schemas.openxmlformats.org/markup-compatibility/2006" xmlns:w14="http://schemas.microsoft.com/office/word/2010/wordml" mc:Ignorable="w14">
   <w:abstractNum w:abstractNumId="1">
@@ -3321,7 +3328,7 @@
 </file>
 
 <file path=word/styles.xml><?xml version="1.0" encoding="utf-8"?>
-<w:styles xmlns:w="http://schemas.openxmlformats.org/wordprocessingml/2006/main" xmlns:w14="http://schemas.microsoft.com/office/word/2010/wordml" xmlns:mc="http://schemas.openxmlformats.org/markup-compatibility/2006" mc:Ignorable="w14">
+<w:styles xmlns:wp14="http://schemas.microsoft.com/office/word/2010/wordprocessingDrawing" xmlns:w="http://schemas.openxmlformats.org/wordprocessingml/2006/main" xmlns:w14="http://schemas.microsoft.com/office/word/2010/wordml" xmlns:mc="http://schemas.openxmlformats.org/markup-compatibility/2006" mc:Ignorable="w14 wp14">
   <w:docDefaults>
     <w:rPrDefault>
       <w:rPr>
@@ -3713,7 +3720,7 @@
       <w:widowControl/>
       <w:tabs>
         <w:tab w:val="clear" w:pos="709"/>
-        <w:tab w:val="left" w:pos="720" w:leader="none"/>
+        <w:tab w:val="left" w:leader="none" w:pos="720"/>
       </w:tabs>
       <w:suppressAutoHyphens w:val="true"/>
       <w:bidi w:val="0"/>
@@ -3889,7 +3896,7 @@
     <w:name w:val="Body Text"/>
     <w:basedOn w:val="Normal"/>
     <w:pPr>
-      <w:spacing w:lineRule="auto" w:line="276" w:before="0" w:after="140"/>
+      <w:spacing w:before="0" w:after="140" w:line="276" w:lineRule="auto"/>
     </w:pPr>
     <w:rPr/>
   </w:style>
@@ -4050,22 +4057,22 @@
     <w:pPr>
       <w:tabs>
         <w:tab w:val="clear" w:pos="720"/>
-        <w:tab w:val="left" w:pos="916" w:leader="none"/>
-        <w:tab w:val="left" w:pos="1832" w:leader="none"/>
-        <w:tab w:val="left" w:pos="2748" w:leader="none"/>
-        <w:tab w:val="left" w:pos="3664" w:leader="none"/>
-        <w:tab w:val="left" w:pos="4580" w:leader="none"/>
-        <w:tab w:val="left" w:pos="5496" w:leader="none"/>
-        <w:tab w:val="left" w:pos="6412" w:leader="none"/>
-        <w:tab w:val="left" w:pos="7328" w:leader="none"/>
-        <w:tab w:val="left" w:pos="8244" w:leader="none"/>
-        <w:tab w:val="left" w:pos="9160" w:leader="none"/>
-        <w:tab w:val="left" w:pos="10076" w:leader="none"/>
-        <w:tab w:val="left" w:pos="10992" w:leader="none"/>
-        <w:tab w:val="left" w:pos="11908" w:leader="none"/>
-        <w:tab w:val="left" w:pos="12824" w:leader="none"/>
-        <w:tab w:val="left" w:pos="13740" w:leader="none"/>
-        <w:tab w:val="left" w:pos="14656" w:leader="none"/>
+        <w:tab w:val="left" w:leader="none" w:pos="916"/>
+        <w:tab w:val="left" w:leader="none" w:pos="1832"/>
+        <w:tab w:val="left" w:leader="none" w:pos="2748"/>
+        <w:tab w:val="left" w:leader="none" w:pos="3664"/>
+        <w:tab w:val="left" w:leader="none" w:pos="4580"/>
+        <w:tab w:val="left" w:leader="none" w:pos="5496"/>
+        <w:tab w:val="left" w:leader="none" w:pos="6412"/>
+        <w:tab w:val="left" w:leader="none" w:pos="7328"/>
+        <w:tab w:val="left" w:leader="none" w:pos="8244"/>
+        <w:tab w:val="left" w:leader="none" w:pos="9160"/>
+        <w:tab w:val="left" w:leader="none" w:pos="10076"/>
+        <w:tab w:val="left" w:leader="none" w:pos="10992"/>
+        <w:tab w:val="left" w:leader="none" w:pos="11908"/>
+        <w:tab w:val="left" w:leader="none" w:pos="12824"/>
+        <w:tab w:val="left" w:leader="none" w:pos="13740"/>
+        <w:tab w:val="left" w:leader="none" w:pos="14656"/>
       </w:tabs>
       <w:spacing w:before="0" w:after="0"/>
       <w:jc w:val="left"/>
@@ -4086,13 +4093,13 @@
       <w:tabs>
         <w:tab w:val="clear" w:pos="720"/>
       </w:tabs>
-      <w:spacing w:lineRule="auto" w:line="259" w:before="0" w:after="160"/>
+      <w:spacing w:before="0" w:after="160" w:line="259" w:lineRule="auto"/>
       <w:ind w:left="720" w:hanging="0"/>
       <w:contextualSpacing/>
       <w:jc w:val="left"/>
     </w:pPr>
     <w:rPr>
-      <w:rFonts w:ascii="Calibri" w:hAnsi="Calibri" w:eastAsia="Calibri" w:cs="" w:asciiTheme="minorHAnsi" w:cstheme="minorBidi" w:eastAsiaTheme="minorHAnsi" w:hAnsiTheme="minorHAnsi"/>
+      <w:rFonts w:ascii="Calibri" w:hAnsi="Calibri" w:eastAsia="Calibri" w:cs="" w:asciiTheme="minorHAnsi" w:hAnsiTheme="minorHAnsi" w:eastAsiaTheme="minorHAnsi" w:cstheme="minorBidi"/>
       <w:sz w:val="22"/>
       <w:szCs w:val="22"/>
       <w:lang w:val="pt-BR" w:eastAsia="en-US"/>
@@ -4148,7 +4155,7 @@
     <w:unhideWhenUsed/>
     <w:qFormat/>
   </w:style>
-  <w:style w:type="table" w:default="1" w:styleId="Tabelanormal">
+  <w:style w:type="table" w:styleId="Tabelanormal" w:default="1">
     <w:name w:val="Normal Table"/>
     <w:uiPriority w:val="99"/>
     <w:semiHidden/>
@@ -4642,5 +4649,5 @@
 </file>
 
 <file path=customXml/itemProps3.xml><?xml version="1.0" encoding="utf-8"?>
-<ds:datastoreItem xmlns:ds="http://schemas.openxmlformats.org/officeDocument/2006/customXml" ds:itemID="{A66F33BA-F2BA-466C-B2F6-2D59078FF129}"/>
+<ds:datastoreItem xmlns:ds="http://schemas.openxmlformats.org/officeDocument/2006/customXml" ds:itemID="{150F08E9-050A-4B27-8CB4-F80093DC9AD9}"/>
 </file>
</xml_diff>

<commit_message>
Corrigindo sprint 05 na metodologia
</commit_message>
<xml_diff>
--- a/Documentacao/EntregaFinal-TIS 4-sbc.docx
+++ b/Documentacao/EntregaFinal-TIS 4-sbc.docx
@@ -21,16 +21,7 @@
           <w:szCs w:val="24"/>
           <w:lang w:val="pt-BR"/>
         </w:rPr>
-        <w:t>kkkkkkkkkkk</w:t>
-      </w:r>
-      <w:r>
-        <w:rPr>
-          <w:rFonts w:cs="Times New Roman" w:ascii="Times New Roman" w:hAnsi="Times New Roman"/>
-          <w:sz w:val="24"/>
-          <w:szCs w:val="24"/>
-          <w:lang w:val="pt-BR"/>
-        </w:rPr>
-        <w:t>Corpo Clínico</w:t>
+        <w:t>kkkkkkkkkkkCorpo Clínico</w:t>
       </w:r>
     </w:p>
     <w:p>
@@ -1581,9 +1572,19 @@
           <w:color w:val="auto"/>
           <w:sz w:val="24"/>
           <w:szCs w:val="24"/>
+          <w:lang w:val="pt-BR" w:eastAsia="pt-BR" w:bidi="ar-SA"/>
+        </w:rPr>
+        <w:t>Ao decorrer da</w:t>
+      </w:r>
+      <w:r>
+        <w:rPr>
+          <w:rFonts w:eastAsia="Times New Roman" w:cs="Times New Roman" w:ascii="Times New Roman" w:hAnsi="Times New Roman"/>
+          <w:color w:val="auto"/>
+          <w:sz w:val="24"/>
+          <w:szCs w:val="24"/>
           <w:lang w:eastAsia="pt-BR"/>
         </w:rPr>
-        <w:t xml:space="preserve">Na Sprint 2, iniciou-se a implementação do código em </w:t>
+        <w:t xml:space="preserve"> Sprint 2, iniciou-se a implementação do código em </w:t>
       </w:r>
       <w:r>
         <w:rPr>
@@ -1751,7 +1752,287 @@
           <w:szCs w:val="24"/>
           <w:lang w:val="pt-BR" w:eastAsia="pt-BR" w:bidi="ar-SA"/>
         </w:rPr>
-        <w:t>Ao decorrer da Sprint 5, foram desenvolvidos os requisitos de um médico poder adicionar suas formações e especialidades ao se candidatar no sistema. Inclusive, os requisitos de poder assistir vídeos de treinamento previamente cadastrados e retorno para candidatura dos médicos foram finalizados. A partir disso, todos os requisitos da aplicação listados na fase de modelagem foram devidamente implementados. A aplicação foi instalada no serviço de nuvem Google Cloud do cliente, desta forma, foi possível solicita-lo preencher o questionário de avaliação, utilizando o SUS (System Usability Scale), aplicado para os clientes após a instalação da aplicação no serviço de nuvem Google Cloud.</w:t>
+        <w:t>Na</w:t>
+      </w:r>
+      <w:r>
+        <w:rPr>
+          <w:rFonts w:eastAsia="Times New Roman" w:cs="Times New Roman" w:ascii="Times New Roman" w:hAnsi="Times New Roman"/>
+          <w:color w:val="auto"/>
+          <w:sz w:val="24"/>
+          <w:szCs w:val="24"/>
+          <w:lang w:val="pt-BR" w:eastAsia="pt-BR" w:bidi="ar-SA"/>
+        </w:rPr>
+        <w:t xml:space="preserve"> Sprint 5, fo</w:t>
+      </w:r>
+      <w:r>
+        <w:rPr>
+          <w:rFonts w:eastAsia="Times New Roman" w:cs="Times New Roman" w:ascii="Times New Roman" w:hAnsi="Times New Roman"/>
+          <w:color w:val="auto"/>
+          <w:sz w:val="24"/>
+          <w:szCs w:val="24"/>
+          <w:lang w:val="pt-BR" w:eastAsia="pt-BR" w:bidi="ar-SA"/>
+        </w:rPr>
+        <w:t>ram</w:t>
+      </w:r>
+      <w:r>
+        <w:rPr>
+          <w:rFonts w:eastAsia="Times New Roman" w:cs="Times New Roman" w:ascii="Times New Roman" w:hAnsi="Times New Roman"/>
+          <w:color w:val="auto"/>
+          <w:sz w:val="24"/>
+          <w:szCs w:val="24"/>
+          <w:lang w:val="pt-BR" w:eastAsia="pt-BR" w:bidi="ar-SA"/>
+        </w:rPr>
+        <w:t xml:space="preserve"> desenvolvido</w:t>
+      </w:r>
+      <w:r>
+        <w:rPr>
+          <w:rFonts w:eastAsia="Times New Roman" w:cs="Times New Roman" w:ascii="Times New Roman" w:hAnsi="Times New Roman"/>
+          <w:color w:val="auto"/>
+          <w:sz w:val="24"/>
+          <w:szCs w:val="24"/>
+          <w:lang w:val="pt-BR" w:eastAsia="pt-BR" w:bidi="ar-SA"/>
+        </w:rPr>
+        <w:t>s</w:t>
+      </w:r>
+      <w:r>
+        <w:rPr>
+          <w:rFonts w:eastAsia="Times New Roman" w:cs="Times New Roman" w:ascii="Times New Roman" w:hAnsi="Times New Roman"/>
+          <w:color w:val="auto"/>
+          <w:sz w:val="24"/>
+          <w:szCs w:val="24"/>
+          <w:lang w:val="pt-BR" w:eastAsia="pt-BR" w:bidi="ar-SA"/>
+        </w:rPr>
+        <w:t xml:space="preserve"> o</w:t>
+      </w:r>
+      <w:r>
+        <w:rPr>
+          <w:rFonts w:eastAsia="Times New Roman" w:cs="Times New Roman" w:ascii="Times New Roman" w:hAnsi="Times New Roman"/>
+          <w:color w:val="auto"/>
+          <w:sz w:val="24"/>
+          <w:szCs w:val="24"/>
+          <w:lang w:val="pt-BR" w:eastAsia="pt-BR" w:bidi="ar-SA"/>
+        </w:rPr>
+        <w:t>s</w:t>
+      </w:r>
+      <w:r>
+        <w:rPr>
+          <w:rFonts w:eastAsia="Times New Roman" w:cs="Times New Roman" w:ascii="Times New Roman" w:hAnsi="Times New Roman"/>
+          <w:color w:val="auto"/>
+          <w:sz w:val="24"/>
+          <w:szCs w:val="24"/>
+          <w:lang w:val="pt-BR" w:eastAsia="pt-BR" w:bidi="ar-SA"/>
+        </w:rPr>
+        <w:t xml:space="preserve"> </w:t>
+      </w:r>
+      <w:r>
+        <w:rPr>
+          <w:rFonts w:eastAsia="Times New Roman" w:cs="Times New Roman" w:ascii="Times New Roman" w:hAnsi="Times New Roman"/>
+          <w:color w:val="auto"/>
+          <w:sz w:val="24"/>
+          <w:szCs w:val="24"/>
+          <w:lang w:val="pt-BR" w:eastAsia="pt-BR" w:bidi="ar-SA"/>
+        </w:rPr>
+        <w:t xml:space="preserve">seguintes </w:t>
+      </w:r>
+      <w:r>
+        <w:rPr>
+          <w:rFonts w:eastAsia="Times New Roman" w:cs="Times New Roman" w:ascii="Times New Roman" w:hAnsi="Times New Roman"/>
+          <w:color w:val="auto"/>
+          <w:sz w:val="24"/>
+          <w:szCs w:val="24"/>
+          <w:lang w:val="pt-BR" w:eastAsia="pt-BR" w:bidi="ar-SA"/>
+        </w:rPr>
+        <w:t>requisito</w:t>
+      </w:r>
+      <w:r>
+        <w:rPr>
+          <w:rFonts w:eastAsia="Times New Roman" w:cs="Times New Roman" w:ascii="Times New Roman" w:hAnsi="Times New Roman"/>
+          <w:color w:val="auto"/>
+          <w:sz w:val="24"/>
+          <w:szCs w:val="24"/>
+          <w:lang w:val="pt-BR" w:eastAsia="pt-BR" w:bidi="ar-SA"/>
+        </w:rPr>
+        <w:t>s</w:t>
+      </w:r>
+      <w:r>
+        <w:rPr>
+          <w:rFonts w:eastAsia="Times New Roman" w:cs="Times New Roman" w:ascii="Times New Roman" w:hAnsi="Times New Roman"/>
+          <w:color w:val="auto"/>
+          <w:sz w:val="24"/>
+          <w:szCs w:val="24"/>
+          <w:lang w:val="pt-BR" w:eastAsia="pt-BR" w:bidi="ar-SA"/>
+        </w:rPr>
+        <w:t xml:space="preserve">: </w:t>
+      </w:r>
+      <w:r>
+        <w:rPr>
+          <w:rFonts w:eastAsia="Times New Roman" w:cs="Times New Roman" w:ascii="Times New Roman" w:hAnsi="Times New Roman"/>
+          <w:color w:val="auto"/>
+          <w:sz w:val="24"/>
+          <w:szCs w:val="24"/>
+          <w:lang w:val="pt-BR" w:eastAsia="pt-BR" w:bidi="ar-SA"/>
+        </w:rPr>
+        <w:t xml:space="preserve">1) o requisito de acrescentar documentos de </w:t>
+      </w:r>
+      <w:r>
+        <w:rPr>
+          <w:rFonts w:eastAsia="Times New Roman" w:cs="Times New Roman" w:ascii="Times New Roman" w:hAnsi="Times New Roman"/>
+          <w:color w:val="auto"/>
+          <w:sz w:val="24"/>
+          <w:szCs w:val="24"/>
+          <w:lang w:val="pt-BR" w:eastAsia="pt-BR" w:bidi="ar-SA"/>
+        </w:rPr>
+        <w:t xml:space="preserve">formações </w:t>
+      </w:r>
+      <w:r>
+        <w:rPr>
+          <w:rFonts w:eastAsia="Times New Roman" w:cs="Times New Roman" w:ascii="Times New Roman" w:hAnsi="Times New Roman"/>
+          <w:color w:val="auto"/>
+          <w:sz w:val="24"/>
+          <w:szCs w:val="24"/>
+          <w:lang w:val="pt-BR" w:eastAsia="pt-BR" w:bidi="ar-SA"/>
+        </w:rPr>
+        <w:t>acadêmicas</w:t>
+      </w:r>
+      <w:r>
+        <w:rPr>
+          <w:rFonts w:eastAsia="Times New Roman" w:cs="Times New Roman" w:ascii="Times New Roman" w:hAnsi="Times New Roman"/>
+          <w:color w:val="auto"/>
+          <w:sz w:val="24"/>
+          <w:szCs w:val="24"/>
+          <w:lang w:val="pt-BR" w:eastAsia="pt-BR" w:bidi="ar-SA"/>
+        </w:rPr>
+        <w:t xml:space="preserve"> </w:t>
+      </w:r>
+      <w:r>
+        <w:rPr>
+          <w:rFonts w:eastAsia="Times New Roman" w:cs="Times New Roman" w:ascii="Times New Roman" w:hAnsi="Times New Roman"/>
+          <w:color w:val="auto"/>
+          <w:sz w:val="24"/>
+          <w:szCs w:val="24"/>
+          <w:lang w:val="pt-BR" w:eastAsia="pt-BR" w:bidi="ar-SA"/>
+        </w:rPr>
+        <w:t xml:space="preserve">e especialidades do médico ao se candidatar no sistema; 2) </w:t>
+      </w:r>
+      <w:r>
+        <w:rPr>
+          <w:rFonts w:eastAsia="Times New Roman" w:cs="Times New Roman" w:ascii="Times New Roman" w:hAnsi="Times New Roman"/>
+          <w:color w:val="auto"/>
+          <w:sz w:val="24"/>
+          <w:szCs w:val="24"/>
+          <w:lang w:val="pt-BR" w:eastAsia="pt-BR" w:bidi="ar-SA"/>
+        </w:rPr>
+        <w:t xml:space="preserve">e </w:t>
+      </w:r>
+      <w:r>
+        <w:rPr>
+          <w:rFonts w:eastAsia="Times New Roman" w:cs="Times New Roman" w:ascii="Times New Roman" w:hAnsi="Times New Roman"/>
+          <w:color w:val="auto"/>
+          <w:sz w:val="24"/>
+          <w:szCs w:val="24"/>
+          <w:lang w:val="pt-BR" w:eastAsia="pt-BR" w:bidi="ar-SA"/>
+        </w:rPr>
+        <w:t>o requisito de corrigir documentos enviados por um médico em candidatura recusada</w:t>
+      </w:r>
+      <w:r>
+        <w:rPr>
+          <w:rFonts w:eastAsia="Times New Roman" w:cs="Times New Roman" w:ascii="Times New Roman" w:hAnsi="Times New Roman"/>
+          <w:color w:val="auto"/>
+          <w:sz w:val="24"/>
+          <w:szCs w:val="24"/>
+          <w:lang w:val="pt-BR" w:eastAsia="pt-BR" w:bidi="ar-SA"/>
+        </w:rPr>
+        <w:t xml:space="preserve">. </w:t>
+      </w:r>
+      <w:r>
+        <w:rPr>
+          <w:rFonts w:eastAsia="Times New Roman" w:cs="Times New Roman" w:ascii="Times New Roman" w:hAnsi="Times New Roman"/>
+          <w:color w:val="auto"/>
+          <w:sz w:val="24"/>
+          <w:szCs w:val="24"/>
+          <w:lang w:val="pt-BR" w:eastAsia="pt-BR" w:bidi="ar-SA"/>
+        </w:rPr>
+        <w:t>O</w:t>
+      </w:r>
+      <w:r>
+        <w:rPr>
+          <w:rFonts w:eastAsia="Times New Roman" w:cs="Times New Roman" w:ascii="Times New Roman" w:hAnsi="Times New Roman"/>
+          <w:color w:val="auto"/>
+          <w:sz w:val="24"/>
+          <w:szCs w:val="24"/>
+          <w:lang w:val="pt-BR" w:eastAsia="pt-BR" w:bidi="ar-SA"/>
+        </w:rPr>
+        <w:t>s</w:t>
+      </w:r>
+      <w:r>
+        <w:rPr>
+          <w:rFonts w:eastAsia="Times New Roman" w:cs="Times New Roman" w:ascii="Times New Roman" w:hAnsi="Times New Roman"/>
+          <w:color w:val="auto"/>
+          <w:sz w:val="24"/>
+          <w:szCs w:val="24"/>
+          <w:lang w:val="pt-BR" w:eastAsia="pt-BR" w:bidi="ar-SA"/>
+        </w:rPr>
+        <w:t xml:space="preserve"> requisitos de poder assistir vídeos de treinamento previamente cadastrados e retorno para candidatura dos médicos fo</w:t>
+      </w:r>
+      <w:r>
+        <w:rPr>
+          <w:rFonts w:eastAsia="Times New Roman" w:cs="Times New Roman" w:ascii="Times New Roman" w:hAnsi="Times New Roman"/>
+          <w:color w:val="auto"/>
+          <w:sz w:val="24"/>
+          <w:szCs w:val="24"/>
+          <w:lang w:val="pt-BR" w:eastAsia="pt-BR" w:bidi="ar-SA"/>
+        </w:rPr>
+        <w:t>i</w:t>
+      </w:r>
+      <w:r>
+        <w:rPr>
+          <w:rFonts w:eastAsia="Times New Roman" w:cs="Times New Roman" w:ascii="Times New Roman" w:hAnsi="Times New Roman"/>
+          <w:color w:val="auto"/>
+          <w:sz w:val="24"/>
+          <w:szCs w:val="24"/>
+          <w:lang w:val="pt-BR" w:eastAsia="pt-BR" w:bidi="ar-SA"/>
+        </w:rPr>
+        <w:t xml:space="preserve"> finalizado. </w:t>
+      </w:r>
+      <w:r>
+        <w:rPr>
+          <w:rFonts w:eastAsia="Times New Roman" w:cs="Times New Roman" w:ascii="Times New Roman" w:hAnsi="Times New Roman"/>
+          <w:color w:val="auto"/>
+          <w:sz w:val="24"/>
+          <w:szCs w:val="24"/>
+          <w:lang w:val="pt-BR" w:eastAsia="pt-BR" w:bidi="ar-SA"/>
+        </w:rPr>
+        <w:t xml:space="preserve">Desse modo, </w:t>
+      </w:r>
+      <w:r>
+        <w:rPr>
+          <w:rFonts w:eastAsia="Times New Roman" w:cs="Times New Roman" w:ascii="Times New Roman" w:hAnsi="Times New Roman"/>
+          <w:color w:val="auto"/>
+          <w:sz w:val="24"/>
+          <w:szCs w:val="24"/>
+          <w:lang w:val="pt-BR" w:eastAsia="pt-BR" w:bidi="ar-SA"/>
+        </w:rPr>
+        <w:t>todos os requisitos da aplicação listados na fase de modelagem foram devidamente implementados. A aplicação foi instalada no serviço de nuvem Google Cloud do cliente</w:t>
+      </w:r>
+      <w:r>
+        <w:rPr>
+          <w:rFonts w:eastAsia="Times New Roman" w:cs="Times New Roman" w:ascii="Times New Roman" w:hAnsi="Times New Roman"/>
+          <w:color w:val="auto"/>
+          <w:sz w:val="24"/>
+          <w:szCs w:val="24"/>
+          <w:lang w:val="pt-BR" w:eastAsia="pt-BR" w:bidi="ar-SA"/>
+        </w:rPr>
+        <w:t xml:space="preserve">, que avaliou a aplicação por meio de um </w:t>
+      </w:r>
+      <w:r>
+        <w:rPr>
+          <w:rFonts w:eastAsia="Times New Roman" w:cs="Times New Roman" w:ascii="Times New Roman" w:hAnsi="Times New Roman"/>
+          <w:color w:val="auto"/>
+          <w:sz w:val="24"/>
+          <w:szCs w:val="24"/>
+          <w:lang w:val="pt-BR" w:eastAsia="pt-BR" w:bidi="ar-SA"/>
+        </w:rPr>
+        <w:t>questionário SUS (System Usability Scale).</w:t>
       </w:r>
     </w:p>
     <w:p>
@@ -1812,7 +2093,9 @@
         </w:rPr>
       </w:pPr>
       <w:r>
-        <w:rPr/>
+        <w:rPr>
+          <w:lang w:val="pt-BR"/>
+        </w:rPr>
       </w:r>
     </w:p>
     <w:p>
@@ -1850,7 +2133,7 @@
       <w:r>
         <w:rPr/>
         <w:drawing>
-          <wp:inline distT="0" distB="0" distL="114935" distR="114935">
+          <wp:inline distT="0" distB="0" distL="0" distR="0">
             <wp:extent cx="4400550" cy="4572000"/>
             <wp:effectExtent l="0" t="0" r="0" b="0"/>
             <wp:docPr id="3" name="Figura1" descr=""/>
@@ -1934,7 +2217,7 @@
       <w:r>
         <w:rPr/>
         <w:drawing>
-          <wp:inline distT="0" distB="0" distL="114935" distR="114935">
+          <wp:inline distT="0" distB="0" distL="0" distR="0">
             <wp:extent cx="4572000" cy="3857625"/>
             <wp:effectExtent l="0" t="0" r="0" b="0"/>
             <wp:docPr id="4" name="Figura2" descr=""/>
@@ -5353,7 +5636,7 @@
       <w:r>
         <w:rPr/>
         <w:drawing>
-          <wp:inline distT="0" distB="0" distL="114935" distR="114935">
+          <wp:inline distT="0" distB="0" distL="0" distR="0">
             <wp:extent cx="4572000" cy="2257425"/>
             <wp:effectExtent l="0" t="0" r="0" b="0"/>
             <wp:docPr id="5" name="Figura3" descr=""/>
@@ -5424,7 +5707,7 @@
       <w:r>
         <w:rPr/>
         <w:drawing>
-          <wp:inline distT="0" distB="0" distL="114935" distR="114935">
+          <wp:inline distT="0" distB="0" distL="0" distR="0">
             <wp:extent cx="4572000" cy="2247900"/>
             <wp:effectExtent l="0" t="0" r="0" b="0"/>
             <wp:docPr id="6" name="Figura4" descr=""/>
@@ -6046,7 +6329,7 @@
       <mc:AlternateContent>
         <mc:Choice Requires="wps">
           <w:drawing>
-            <wp:anchor behindDoc="1" distT="0" distB="0" distL="0" distR="0" simplePos="0" locked="0" layoutInCell="0" allowOverlap="1" relativeHeight="34" wp14:anchorId="782052E6">
+            <wp:anchor behindDoc="1" distT="0" distB="0" distL="0" distR="0" simplePos="0" locked="0" layoutInCell="0" allowOverlap="1" relativeHeight="32" wp14:anchorId="782052E6">
               <wp:simplePos x="0" y="0"/>
               <wp:positionH relativeFrom="margin">
                 <wp:align>inside</wp:align>
@@ -6054,7 +6337,7 @@
               <wp:positionV relativeFrom="paragraph">
                 <wp:posOffset>635</wp:posOffset>
               </wp:positionV>
-              <wp:extent cx="19050" cy="250825"/>
+              <wp:extent cx="19685" cy="250825"/>
               <wp:effectExtent l="0" t="0" r="0" b="0"/>
               <wp:wrapSquare wrapText="bothSides"/>
               <wp:docPr id="1" name="Quadro1"/>
@@ -6065,7 +6348,7 @@
                     <wps:spPr>
                       <a:xfrm>
                         <a:off x="0" y="0"/>
-                        <a:ext cx="18360" cy="250200"/>
+                        <a:ext cx="19080" cy="250200"/>
                       </a:xfrm>
                       <a:prstGeom prst="rect">
                         <a:avLst/>
@@ -6110,7 +6393,7 @@
         </mc:Choice>
         <mc:Fallback>
           <w:pict>
-            <v:rect id="shape_0" ID="Quadro1" path="m0,0l-2147483645,0l-2147483645,-2147483646l0,-2147483646xe" stroked="f" style="position:absolute;margin-left:0pt;margin-top:0.05pt;width:1.4pt;height:19.65pt;mso-wrap-style:none;v-text-anchor:middle;mso-position-horizontal:inside;mso-position-horizontal-relative:margin" wp14:anchorId="782052E6">
+            <v:rect id="shape_0" ID="Quadro1" path="m0,0l-2147483645,0l-2147483645,-2147483646l0,-2147483646xe" stroked="f" style="position:absolute;margin-left:0pt;margin-top:0.05pt;width:1.45pt;height:19.65pt;mso-wrap-style:none;v-text-anchor:middle;mso-position-horizontal:inside;mso-position-horizontal-relative:margin" wp14:anchorId="782052E6">
               <v:fill o:detectmouseclick="t" on="false"/>
               <v:stroke color="#3465a4" joinstyle="round" endcap="flat"/>
               <v:textbox>

</xml_diff>

<commit_message>
Link video doc final
</commit_message>
<xml_diff>
--- a/Documentacao/EntregaFinal-TIS 4-sbc.docx
+++ b/Documentacao/EntregaFinal-TIS 4-sbc.docx
@@ -5538,32 +5538,48 @@
         </w:rPr>
         <w:t xml:space="preserve">Link do vídeo: </w:t>
       </w:r>
-    </w:p>
-    <w:p>
-      <w:pPr>
-        <w:pStyle w:val="Normal"/>
-        <w:spacing w:lineRule="auto" w:line="360"/>
-        <w:rPr/>
-      </w:pPr>
-      <w:r>
-        <w:rPr>
-          <w:rFonts w:ascii="Times New Roman" w:hAnsi="Times New Roman"/>
-          <w:b/>
-          <w:bCs/>
-          <w:lang w:val="pt-BR"/>
-        </w:rPr>
-        <w:t xml:space="preserve">Link do repositório: </w:t>
-      </w:r>
       <w:hyperlink r:id="rId8">
         <w:r>
           <w:rPr>
             <w:rStyle w:val="LinkdaInternet"/>
             <w:rFonts w:eastAsia="Times New Roman" w:cs="Times New Roman" w:ascii="Times New Roman" w:hAnsi="Times New Roman"/>
+            <w:b w:val="false"/>
+            <w:bCs w:val="false"/>
             <w:sz w:val="24"/>
             <w:szCs w:val="24"/>
             <w:lang w:val="pt-BR"/>
           </w:rPr>
-          <w:t>ICEI-PUC-Minas-PPLES-TI/plf-es-2021-2-ti4-0658100-corpoclinico: plf-es-2021-2-ti4-0658100-corpoclinico created by GitHub Classroom</w:t>
+          <w:t>https://youtu.be/k59lChfC10A</w:t>
+        </w:r>
+      </w:hyperlink>
+    </w:p>
+    <w:p>
+      <w:pPr>
+        <w:pStyle w:val="Normal"/>
+        <w:spacing w:lineRule="auto" w:line="360"/>
+        <w:rPr/>
+      </w:pPr>
+      <w:r>
+        <w:rPr>
+          <w:rFonts w:ascii="Times New Roman" w:hAnsi="Times New Roman"/>
+          <w:b/>
+          <w:bCs/>
+          <w:lang w:val="pt-BR"/>
+        </w:rPr>
+        <w:t xml:space="preserve">Link do repositório: </w:t>
+      </w:r>
+      <w:hyperlink r:id="rId9">
+        <w:r>
+          <w:rPr>
+            <w:rStyle w:val="LinkdaInternet"/>
+            <w:rFonts w:eastAsia="Times New Roman" w:cs="Times New Roman" w:ascii="Times New Roman" w:hAnsi="Times New Roman"/>
+            <w:b w:val="false"/>
+            <w:bCs w:val="false"/>
+            <w:sz w:val="24"/>
+            <w:szCs w:val="24"/>
+            <w:lang w:val="pt-BR"/>
+          </w:rPr>
+          <w:t>https://github.com/ICEI-PUC-Minas-PPLES-TI/plf-es-2021-2-ti4-0658100-corpoclinico</w:t>
         </w:r>
       </w:hyperlink>
     </w:p>
@@ -5583,7 +5599,7 @@
         </w:rPr>
         <w:t xml:space="preserve">Link da apresentação: </w:t>
       </w:r>
-      <w:hyperlink r:id="rId9">
+      <w:hyperlink r:id="rId10">
         <w:r>
           <w:rPr>
             <w:rStyle w:val="LinkdaInternet"/>
@@ -5609,7 +5625,12 @@
         </w:rPr>
       </w:pPr>
       <w:r>
-        <w:rPr/>
+        <w:rPr>
+          <w:rFonts w:ascii="Times New Roman" w:hAnsi="Times New Roman"/>
+          <w:b/>
+          <w:bCs/>
+          <w:lang w:val="pt-BR"/>
+        </w:rPr>
       </w:r>
     </w:p>
     <w:p>
@@ -5686,43 +5707,6 @@
     </w:p>
     <w:p>
       <w:pPr>
-        <w:pStyle w:val="Normal"/>
-        <w:spacing w:lineRule="auto" w:line="360"/>
-        <w:ind w:firstLine="360"/>
-        <w:rPr>
-          <w:rFonts w:ascii="Times New Roman" w:hAnsi="Times New Roman"/>
-          <w:b/>
-          <w:b/>
-          <w:bCs/>
-          <w:lang w:val="pt-BR"/>
-        </w:rPr>
-      </w:pPr>
-      <w:r>
-        <w:rPr>
-          <w:rFonts w:ascii="Times New Roman" w:hAnsi="Times New Roman"/>
-          <w:szCs w:val="24"/>
-          <w:lang w:val="pt-BR"/>
-        </w:rPr>
-        <w:tab/>
-      </w:r>
-      <w:r>
-        <w:rPr>
-          <w:rFonts w:ascii="Times New Roman" w:hAnsi="Times New Roman"/>
-          <w:highlight w:val="lightGray"/>
-          <w:lang w:val="pt-BR"/>
-        </w:rPr>
-        <w:t>Acrescentar aqui a tabulação da estatística de avaliação da aplicação (questionário de avaliação final da ferramenta).</w:t>
-      </w:r>
-      <w:r>
-        <w:rPr>
-          <w:rFonts w:ascii="Times New Roman" w:hAnsi="Times New Roman"/>
-          <w:lang w:val="pt-BR"/>
-        </w:rPr>
-        <w:t xml:space="preserve"> </w:t>
-      </w:r>
-    </w:p>
-    <w:p>
-      <w:pPr>
         <w:pStyle w:val="Ttulo1"/>
         <w:spacing w:lineRule="auto" w:line="360"/>
         <w:rPr>
@@ -5774,7 +5758,7 @@
         </w:rPr>
         <w:t xml:space="preserve">COMPLEXO HOSPITALAR SÃO FRANCISCO, Quem somos?. Disponível em: </w:t>
       </w:r>
-      <w:hyperlink r:id="rId10">
+      <w:hyperlink r:id="rId11">
         <w:r>
           <w:rPr>
             <w:rStyle w:val="LinkdaInternet"/>
@@ -5807,7 +5791,7 @@
         </w:rPr>
         <w:t xml:space="preserve">LIMA L. A. A., “Reestruturação do Regimento Interno e a composição do Corpo Clínico”, 2015. Disponível em: </w:t>
       </w:r>
-      <w:hyperlink r:id="rId11">
+      <w:hyperlink r:id="rId12">
         <w:r>
           <w:rPr>
             <w:rStyle w:val="LinkdaInternet"/>
@@ -5845,7 +5829,7 @@
         </w:rPr>
         <w:t xml:space="preserve">PROEX. Pró Reitoria de Extensão. Disponível em: </w:t>
       </w:r>
-      <w:hyperlink r:id="rId12">
+      <w:hyperlink r:id="rId13">
         <w:r>
           <w:rPr>
             <w:rStyle w:val="LinkdaInternet"/>
@@ -5884,7 +5868,7 @@
         </w:rPr>
         <w:t xml:space="preserve">COMPLEXO HOSPITALAR SÃO FRANCISCO, Transparência. Disponível em: </w:t>
       </w:r>
-      <w:hyperlink r:id="rId13">
+      <w:hyperlink r:id="rId14">
         <w:r>
           <w:rPr>
             <w:rStyle w:val="LinkdaInternet"/>
@@ -5923,7 +5907,7 @@
         </w:rPr>
         <w:t xml:space="preserve">HOSPITAL NOVE DE JULHO. Ficha de cadastro para admissão no corpo clínico. Disponível em : </w:t>
       </w:r>
-      <w:hyperlink r:id="rId14">
+      <w:hyperlink r:id="rId15">
         <w:r>
           <w:rPr>
             <w:rStyle w:val="LinkdaInternet"/>
@@ -5982,7 +5966,7 @@
         </w:rPr>
         <w:t xml:space="preserve">DEI. Faça parte do corpo clínico. Disponível em: </w:t>
       </w:r>
-      <w:hyperlink r:id="rId15">
+      <w:hyperlink r:id="rId16">
         <w:r>
           <w:rPr>
             <w:rStyle w:val="LinkdaInternet"/>
@@ -6052,7 +6036,7 @@
               <wp:positionV relativeFrom="paragraph">
                 <wp:posOffset>635</wp:posOffset>
               </wp:positionV>
-              <wp:extent cx="20955" cy="250825"/>
+              <wp:extent cx="21590" cy="250825"/>
               <wp:effectExtent l="0" t="0" r="0" b="0"/>
               <wp:wrapSquare wrapText="bothSides"/>
               <wp:docPr id="1" name="Quadro1"/>
@@ -6063,7 +6047,7 @@
                     <wps:spPr>
                       <a:xfrm>
                         <a:off x="0" y="0"/>
-                        <a:ext cx="20160" cy="250200"/>
+                        <a:ext cx="20880" cy="250200"/>
                       </a:xfrm>
                       <a:prstGeom prst="rect">
                         <a:avLst/>
@@ -6108,7 +6092,7 @@
         </mc:Choice>
         <mc:Fallback>
           <w:pict>
-            <v:rect id="shape_0" ID="Quadro1" path="m0,0l-2147483645,0l-2147483645,-2147483646l0,-2147483646xe" stroked="f" style="position:absolute;margin-left:0pt;margin-top:0.05pt;width:1.55pt;height:19.65pt;mso-wrap-style:none;v-text-anchor:middle;mso-position-horizontal:inside;mso-position-horizontal-relative:margin" wp14:anchorId="782052E6">
+            <v:rect id="shape_0" ID="Quadro1" path="m0,0l-2147483645,0l-2147483645,-2147483646l0,-2147483646xe" stroked="f" style="position:absolute;margin-left:0pt;margin-top:0.05pt;width:1.6pt;height:19.65pt;mso-wrap-style:none;v-text-anchor:middle;mso-position-horizontal:inside;mso-position-horizontal-relative:margin" wp14:anchorId="782052E6">
               <v:fill o:detectmouseclick="t" on="false"/>
               <v:stroke color="#3465a4" joinstyle="round" endcap="flat"/>
               <v:textbox>
@@ -6927,6 +6911,14 @@
       <w:sz w:val="18"/>
       <w:szCs w:val="18"/>
       <w:lang w:val="en-US"/>
+    </w:rPr>
+  </w:style>
+  <w:style w:type="character" w:styleId="Linkdainternetvisitado">
+    <w:name w:val="Link da internet visitado"/>
+    <w:rPr>
+      <w:color w:val="800000"/>
+      <w:u w:val="single"/>
+      <w:lang w:val="zxx" w:eastAsia="zxx" w:bidi="zxx"/>
     </w:rPr>
   </w:style>
   <w:style w:type="paragraph" w:styleId="Ttulo">

</xml_diff>